<commit_message>
Se agrega cliente y cliente_comp al diccionario de datos
</commit_message>
<xml_diff>
--- a/Diccionario de datos.docx
+++ b/Diccionario de datos.docx
@@ -1,6 +1,6 @@
 
 <file path=word/document.xml><?xml version="1.0" encoding="utf-8"?>
-<w:document xmlns:wpc="http://schemas.microsoft.com/office/word/2010/wordprocessingCanvas" xmlns:cx="http://schemas.microsoft.com/office/drawing/2014/chartex" xmlns:cx1="http://schemas.microsoft.com/office/drawing/2015/9/8/chartex" xmlns:cx2="http://schemas.microsoft.com/office/drawing/2015/10/21/chartex" xmlns:cx3="http://schemas.microsoft.com/office/drawing/2016/5/9/chartex" xmlns:cx4="http://schemas.microsoft.com/office/drawing/2016/5/10/chartex" xmlns:cx5="http://schemas.microsoft.com/office/drawing/2016/5/11/chartex" xmlns:cx6="http://schemas.microsoft.com/office/drawing/2016/5/12/chartex" xmlns:cx7="http://schemas.microsoft.com/office/drawing/2016/5/13/chartex" xmlns:cx8="http://schemas.microsoft.com/office/drawing/2016/5/14/chartex" xmlns:mc="http://schemas.openxmlformats.org/markup-compatibility/2006" xmlns:aink="http://schemas.microsoft.com/office/drawing/2016/ink" xmlns:am3d="http://schemas.microsoft.com/office/drawing/2017/model3d" xmlns:o="urn:schemas-microsoft-com:office:office" xmlns:r="http://schemas.openxmlformats.org/officeDocument/2006/relationships" xmlns:m="http://schemas.openxmlformats.org/officeDocument/2006/math" xmlns:v="urn:schemas-microsoft-com:vml" xmlns:wp14="http://schemas.microsoft.com/office/word/2010/wordprocessingDrawing" xmlns:wp="http://schemas.openxmlformats.org/drawingml/2006/wordprocessingDrawing" xmlns:w10="urn:schemas-microsoft-com:office:word" xmlns:w="http://schemas.openxmlformats.org/wordprocessingml/2006/main" xmlns:w14="http://schemas.microsoft.com/office/word/2010/wordml" xmlns:w15="http://schemas.microsoft.com/office/word/2012/wordml" xmlns:w16cex="http://schemas.microsoft.com/office/word/2018/wordml/cex" xmlns:w16cid="http://schemas.microsoft.com/office/word/2016/wordml/cid" xmlns:w16="http://schemas.microsoft.com/office/word/2018/wordml" xmlns:w16sdtdh="http://schemas.microsoft.com/office/word/2020/wordml/sdtdatahash" xmlns:w16se="http://schemas.microsoft.com/office/word/2015/wordml/symex" xmlns:wpg="http://schemas.microsoft.com/office/word/2010/wordprocessingGroup" xmlns:wpi="http://schemas.microsoft.com/office/word/2010/wordprocessingInk" xmlns:wne="http://schemas.microsoft.com/office/word/2006/wordml" xmlns:wps="http://schemas.microsoft.com/office/word/2010/wordprocessingShape" mc:Ignorable="w14 w15 w16se w16cid w16 w16cex w16sdtdh wp14">
+<w:document xmlns:wpc="http://schemas.microsoft.com/office/word/2010/wordprocessingCanvas" xmlns:cx="http://schemas.microsoft.com/office/drawing/2014/chartex" xmlns:cx1="http://schemas.microsoft.com/office/drawing/2015/9/8/chartex" xmlns:cx2="http://schemas.microsoft.com/office/drawing/2015/10/21/chartex" xmlns:cx3="http://schemas.microsoft.com/office/drawing/2016/5/9/chartex" xmlns:cx4="http://schemas.microsoft.com/office/drawing/2016/5/10/chartex" xmlns:cx5="http://schemas.microsoft.com/office/drawing/2016/5/11/chartex" xmlns:cx6="http://schemas.microsoft.com/office/drawing/2016/5/12/chartex" xmlns:cx7="http://schemas.microsoft.com/office/drawing/2016/5/13/chartex" xmlns:cx8="http://schemas.microsoft.com/office/drawing/2016/5/14/chartex" xmlns:mc="http://schemas.openxmlformats.org/markup-compatibility/2006" xmlns:aink="http://schemas.microsoft.com/office/drawing/2016/ink" xmlns:am3d="http://schemas.microsoft.com/office/drawing/2017/model3d" xmlns:o="urn:schemas-microsoft-com:office:office" xmlns:oel="http://schemas.microsoft.com/office/2019/extlst" xmlns:r="http://schemas.openxmlformats.org/officeDocument/2006/relationships" xmlns:m="http://schemas.openxmlformats.org/officeDocument/2006/math" xmlns:v="urn:schemas-microsoft-com:vml" xmlns:wp14="http://schemas.microsoft.com/office/word/2010/wordprocessingDrawing" xmlns:wp="http://schemas.openxmlformats.org/drawingml/2006/wordprocessingDrawing" xmlns:w10="urn:schemas-microsoft-com:office:word" xmlns:w="http://schemas.openxmlformats.org/wordprocessingml/2006/main" xmlns:w14="http://schemas.microsoft.com/office/word/2010/wordml" xmlns:w15="http://schemas.microsoft.com/office/word/2012/wordml" xmlns:w16cex="http://schemas.microsoft.com/office/word/2018/wordml/cex" xmlns:w16cid="http://schemas.microsoft.com/office/word/2016/wordml/cid" xmlns:w16="http://schemas.microsoft.com/office/word/2018/wordml" xmlns:w16du="http://schemas.microsoft.com/office/word/2023/wordml/word16du" xmlns:w16sdtdh="http://schemas.microsoft.com/office/word/2020/wordml/sdtdatahash" xmlns:w16sdtfl="http://schemas.microsoft.com/office/word/2024/wordml/sdtformatlock" xmlns:w16se="http://schemas.microsoft.com/office/word/2015/wordml/symex" xmlns:wpg="http://schemas.microsoft.com/office/word/2010/wordprocessingGroup" xmlns:wpi="http://schemas.microsoft.com/office/word/2010/wordprocessingInk" xmlns:wne="http://schemas.microsoft.com/office/word/2006/wordml" xmlns:wps="http://schemas.microsoft.com/office/word/2010/wordprocessingShape" mc:Ignorable="w14 w15 w16se w16cid w16 w16cex w16sdtdh w16sdtfl w16du wp14">
   <w:body>
     <w:p>
       <w:pPr>
@@ -2210,14 +2210,7 @@
           <w:sz w:val="18"/>
           <w:szCs w:val="18"/>
         </w:rPr>
-        <w:t xml:space="preserve">Ejemplos de </w:t>
-      </w:r>
-      <w:r>
-        <w:rPr>
-          <w:sz w:val="18"/>
-          <w:szCs w:val="18"/>
-        </w:rPr>
-        <w:t>registros:</w:t>
+        <w:t>Ejemplos de registros:</w:t>
       </w:r>
     </w:p>
     <w:p/>
@@ -6600,15 +6593,7 @@
                 <w:sz w:val="20"/>
                 <w:szCs w:val="20"/>
               </w:rPr>
-              <w:t>Identificador único</w:t>
-            </w:r>
-            <w:r>
-              <w:rPr>
-                <w:rFonts w:ascii="Courier New" w:eastAsia="Courier New" w:hAnsi="Courier New" w:cs="Courier New"/>
-                <w:sz w:val="20"/>
-                <w:szCs w:val="20"/>
-              </w:rPr>
-              <w:t xml:space="preserve"> del empleado</w:t>
+              <w:t>Identificador único del empleado</w:t>
             </w:r>
           </w:p>
         </w:tc>
@@ -7674,6 +7659,3505 @@
         <w:jc w:val="both"/>
       </w:pPr>
     </w:p>
+    <w:tbl>
+      <w:tblPr>
+        <w:tblStyle w:val="a1"/>
+        <w:tblW w:w="9360" w:type="dxa"/>
+        <w:tblInd w:w="70" w:type="dxa"/>
+        <w:tblBorders>
+          <w:top w:val="single" w:sz="4" w:space="0" w:color="000000"/>
+          <w:left w:val="single" w:sz="4" w:space="0" w:color="000000"/>
+          <w:bottom w:val="single" w:sz="4" w:space="0" w:color="000000"/>
+          <w:right w:val="single" w:sz="4" w:space="0" w:color="000000"/>
+          <w:insideH w:val="single" w:sz="6" w:space="0" w:color="000000"/>
+          <w:insideV w:val="single" w:sz="6" w:space="0" w:color="000000"/>
+        </w:tblBorders>
+        <w:tblLayout w:type="fixed"/>
+        <w:tblLook w:val="0400" w:firstRow="0" w:lastRow="0" w:firstColumn="0" w:lastColumn="0" w:noHBand="0" w:noVBand="1"/>
+      </w:tblPr>
+      <w:tblGrid>
+        <w:gridCol w:w="1801"/>
+        <w:gridCol w:w="7559"/>
+      </w:tblGrid>
+      <w:tr>
+        <w:trPr>
+          <w:trHeight w:val="309"/>
+        </w:trPr>
+        <w:tc>
+          <w:tcPr>
+            <w:tcW w:w="1801" w:type="dxa"/>
+            <w:tcBorders>
+              <w:top w:val="single" w:sz="4" w:space="0" w:color="000000"/>
+              <w:left w:val="single" w:sz="4" w:space="0" w:color="000000"/>
+              <w:bottom w:val="single" w:sz="4" w:space="0" w:color="000000"/>
+              <w:right w:val="single" w:sz="6" w:space="0" w:color="000000"/>
+            </w:tcBorders>
+            <w:shd w:val="clear" w:color="auto" w:fill="E6E6E6"/>
+            <w:vAlign w:val="center"/>
+          </w:tcPr>
+          <w:p>
+            <w:pPr>
+              <w:rPr>
+                <w:rFonts w:ascii="Courier New" w:eastAsia="Courier New" w:hAnsi="Courier New" w:cs="Courier New"/>
+                <w:b/>
+                <w:sz w:val="20"/>
+                <w:szCs w:val="20"/>
+              </w:rPr>
+            </w:pPr>
+            <w:r>
+              <w:rPr>
+                <w:rFonts w:ascii="Courier New" w:eastAsia="Courier New" w:hAnsi="Courier New" w:cs="Courier New"/>
+                <w:b/>
+                <w:sz w:val="20"/>
+                <w:szCs w:val="20"/>
+              </w:rPr>
+              <w:t>TABLA</w:t>
+            </w:r>
+          </w:p>
+        </w:tc>
+        <w:tc>
+          <w:tcPr>
+            <w:tcW w:w="7559" w:type="dxa"/>
+            <w:tcBorders>
+              <w:top w:val="single" w:sz="4" w:space="0" w:color="000000"/>
+              <w:left w:val="single" w:sz="6" w:space="0" w:color="000000"/>
+              <w:bottom w:val="single" w:sz="4" w:space="0" w:color="000000"/>
+              <w:right w:val="single" w:sz="4" w:space="0" w:color="000000"/>
+            </w:tcBorders>
+            <w:shd w:val="clear" w:color="auto" w:fill="E6E6E6"/>
+            <w:vAlign w:val="center"/>
+          </w:tcPr>
+          <w:p>
+            <w:pPr>
+              <w:pStyle w:val="Ttulo1"/>
+              <w:rPr>
+                <w:rFonts w:ascii="Courier New" w:eastAsia="Courier New" w:hAnsi="Courier New" w:cs="Courier New"/>
+              </w:rPr>
+            </w:pPr>
+            <w:r>
+              <w:rPr>
+                <w:rFonts w:ascii="Courier New" w:eastAsia="Courier New" w:hAnsi="Courier New" w:cs="Courier New"/>
+              </w:rPr>
+              <w:t>CLIENTE</w:t>
+            </w:r>
+          </w:p>
+        </w:tc>
+      </w:tr>
+      <w:tr>
+        <w:trPr>
+          <w:trHeight w:val="271"/>
+        </w:trPr>
+        <w:tc>
+          <w:tcPr>
+            <w:tcW w:w="1801" w:type="dxa"/>
+            <w:tcBorders>
+              <w:top w:val="single" w:sz="4" w:space="0" w:color="000000"/>
+              <w:left w:val="single" w:sz="4" w:space="0" w:color="000000"/>
+              <w:bottom w:val="single" w:sz="4" w:space="0" w:color="000000"/>
+              <w:right w:val="single" w:sz="6" w:space="0" w:color="000000"/>
+            </w:tcBorders>
+            <w:shd w:val="clear" w:color="auto" w:fill="E6E6E6"/>
+            <w:vAlign w:val="center"/>
+          </w:tcPr>
+          <w:p>
+            <w:pPr>
+              <w:rPr>
+                <w:rFonts w:ascii="Courier New" w:eastAsia="Courier New" w:hAnsi="Courier New" w:cs="Courier New"/>
+                <w:b/>
+                <w:sz w:val="20"/>
+                <w:szCs w:val="20"/>
+              </w:rPr>
+            </w:pPr>
+            <w:r>
+              <w:rPr>
+                <w:rFonts w:ascii="Courier New" w:eastAsia="Courier New" w:hAnsi="Courier New" w:cs="Courier New"/>
+                <w:b/>
+                <w:sz w:val="20"/>
+                <w:szCs w:val="20"/>
+              </w:rPr>
+              <w:t>DESCRIPCIÓN</w:t>
+            </w:r>
+          </w:p>
+        </w:tc>
+        <w:tc>
+          <w:tcPr>
+            <w:tcW w:w="7559" w:type="dxa"/>
+            <w:tcBorders>
+              <w:top w:val="single" w:sz="4" w:space="0" w:color="000000"/>
+              <w:left w:val="single" w:sz="6" w:space="0" w:color="000000"/>
+              <w:bottom w:val="single" w:sz="4" w:space="0" w:color="000000"/>
+              <w:right w:val="single" w:sz="4" w:space="0" w:color="000000"/>
+            </w:tcBorders>
+            <w:shd w:val="clear" w:color="auto" w:fill="E6E6E6"/>
+            <w:vAlign w:val="center"/>
+          </w:tcPr>
+          <w:p>
+            <w:pPr>
+              <w:jc w:val="both"/>
+              <w:rPr>
+                <w:rFonts w:ascii="Courier New" w:eastAsia="Courier New" w:hAnsi="Courier New" w:cs="Courier New"/>
+                <w:sz w:val="20"/>
+                <w:szCs w:val="20"/>
+              </w:rPr>
+            </w:pPr>
+            <w:r>
+              <w:rPr>
+                <w:rFonts w:ascii="Courier New" w:eastAsia="Courier New" w:hAnsi="Courier New" w:cs="Courier New"/>
+                <w:sz w:val="20"/>
+                <w:szCs w:val="20"/>
+              </w:rPr>
+              <w:t>Registro de clientes de las compañías aéreas</w:t>
+            </w:r>
+          </w:p>
+        </w:tc>
+      </w:tr>
+      <w:tr>
+        <w:trPr>
+          <w:trHeight w:val="260"/>
+        </w:trPr>
+        <w:tc>
+          <w:tcPr>
+            <w:tcW w:w="1801" w:type="dxa"/>
+            <w:tcBorders>
+              <w:top w:val="single" w:sz="4" w:space="0" w:color="000000"/>
+              <w:left w:val="single" w:sz="4" w:space="0" w:color="000000"/>
+              <w:bottom w:val="single" w:sz="6" w:space="0" w:color="000000"/>
+              <w:right w:val="single" w:sz="6" w:space="0" w:color="000000"/>
+            </w:tcBorders>
+            <w:shd w:val="clear" w:color="auto" w:fill="E6E6E6"/>
+            <w:vAlign w:val="center"/>
+          </w:tcPr>
+          <w:p>
+            <w:pPr>
+              <w:rPr>
+                <w:rFonts w:ascii="Courier New" w:eastAsia="Courier New" w:hAnsi="Courier New" w:cs="Courier New"/>
+                <w:b/>
+                <w:sz w:val="20"/>
+                <w:szCs w:val="20"/>
+              </w:rPr>
+            </w:pPr>
+            <w:r>
+              <w:rPr>
+                <w:rFonts w:ascii="Courier New" w:eastAsia="Courier New" w:hAnsi="Courier New" w:cs="Courier New"/>
+                <w:b/>
+                <w:sz w:val="20"/>
+                <w:szCs w:val="20"/>
+              </w:rPr>
+              <w:t>ESQUEMA</w:t>
+            </w:r>
+          </w:p>
+        </w:tc>
+        <w:tc>
+          <w:tcPr>
+            <w:tcW w:w="7559" w:type="dxa"/>
+            <w:tcBorders>
+              <w:top w:val="single" w:sz="4" w:space="0" w:color="000000"/>
+              <w:left w:val="single" w:sz="6" w:space="0" w:color="000000"/>
+              <w:bottom w:val="single" w:sz="6" w:space="0" w:color="000000"/>
+              <w:right w:val="single" w:sz="4" w:space="0" w:color="000000"/>
+            </w:tcBorders>
+            <w:shd w:val="clear" w:color="auto" w:fill="E6E6E6"/>
+            <w:vAlign w:val="center"/>
+          </w:tcPr>
+          <w:p>
+            <w:pPr>
+              <w:jc w:val="both"/>
+              <w:rPr>
+                <w:rFonts w:ascii="Courier New" w:eastAsia="Courier New" w:hAnsi="Courier New" w:cs="Courier New"/>
+                <w:sz w:val="20"/>
+                <w:szCs w:val="20"/>
+              </w:rPr>
+            </w:pPr>
+            <w:r>
+              <w:rPr>
+                <w:rFonts w:ascii="Courier New" w:eastAsia="Courier New" w:hAnsi="Courier New" w:cs="Courier New"/>
+                <w:sz w:val="20"/>
+                <w:szCs w:val="20"/>
+              </w:rPr>
+              <w:t>AEROLINEAS</w:t>
+            </w:r>
+          </w:p>
+        </w:tc>
+      </w:tr>
+    </w:tbl>
+    <w:p>
+      <w:pPr>
+        <w:pStyle w:val="Ttulo5"/>
+        <w:rPr>
+          <w:rFonts w:ascii="Courier New" w:eastAsia="Courier New" w:hAnsi="Courier New" w:cs="Courier New"/>
+          <w:b w:val="0"/>
+          <w:sz w:val="20"/>
+          <w:szCs w:val="20"/>
+        </w:rPr>
+      </w:pPr>
+      <w:r>
+        <w:rPr>
+          <w:rFonts w:ascii="Courier New" w:eastAsia="Courier New" w:hAnsi="Courier New" w:cs="Courier New"/>
+          <w:b w:val="0"/>
+          <w:sz w:val="20"/>
+          <w:szCs w:val="20"/>
+        </w:rPr>
+        <w:t>ESPECIFICACIÓN DE ATRIBUTOS</w:t>
+      </w:r>
+    </w:p>
+    <w:tbl>
+      <w:tblPr>
+        <w:tblStyle w:val="a2"/>
+        <w:tblW w:w="9564" w:type="dxa"/>
+        <w:tblInd w:w="70" w:type="dxa"/>
+        <w:tblBorders>
+          <w:top w:val="single" w:sz="4" w:space="0" w:color="000000"/>
+          <w:left w:val="single" w:sz="4" w:space="0" w:color="000000"/>
+          <w:bottom w:val="single" w:sz="4" w:space="0" w:color="000000"/>
+          <w:right w:val="single" w:sz="4" w:space="0" w:color="000000"/>
+          <w:insideH w:val="single" w:sz="4" w:space="0" w:color="000000"/>
+          <w:insideV w:val="single" w:sz="4" w:space="0" w:color="000000"/>
+        </w:tblBorders>
+        <w:tblLayout w:type="fixed"/>
+        <w:tblLook w:val="0400" w:firstRow="0" w:lastRow="0" w:firstColumn="0" w:lastColumn="0" w:noHBand="0" w:noVBand="1"/>
+      </w:tblPr>
+      <w:tblGrid>
+        <w:gridCol w:w="2335"/>
+        <w:gridCol w:w="284"/>
+        <w:gridCol w:w="708"/>
+        <w:gridCol w:w="3544"/>
+        <w:gridCol w:w="425"/>
+        <w:gridCol w:w="426"/>
+        <w:gridCol w:w="1417"/>
+        <w:gridCol w:w="425"/>
+      </w:tblGrid>
+      <w:tr>
+        <w:tc>
+          <w:tcPr>
+            <w:tcW w:w="2335" w:type="dxa"/>
+            <w:tcBorders>
+              <w:top w:val="single" w:sz="4" w:space="0" w:color="000000"/>
+              <w:left w:val="single" w:sz="4" w:space="0" w:color="000000"/>
+              <w:bottom w:val="single" w:sz="6" w:space="0" w:color="000000"/>
+              <w:right w:val="single" w:sz="6" w:space="0" w:color="000000"/>
+            </w:tcBorders>
+            <w:shd w:val="clear" w:color="auto" w:fill="E6E6E6"/>
+            <w:vAlign w:val="center"/>
+          </w:tcPr>
+          <w:p>
+            <w:pPr>
+              <w:jc w:val="center"/>
+              <w:rPr>
+                <w:rFonts w:ascii="Courier New" w:eastAsia="Courier New" w:hAnsi="Courier New" w:cs="Courier New"/>
+                <w:b/>
+                <w:sz w:val="20"/>
+                <w:szCs w:val="20"/>
+              </w:rPr>
+            </w:pPr>
+            <w:r>
+              <w:rPr>
+                <w:rFonts w:ascii="Courier New" w:eastAsia="Courier New" w:hAnsi="Courier New" w:cs="Courier New"/>
+                <w:b/>
+                <w:sz w:val="20"/>
+                <w:szCs w:val="20"/>
+              </w:rPr>
+              <w:t>COLUMNA</w:t>
+            </w:r>
+          </w:p>
+        </w:tc>
+        <w:tc>
+          <w:tcPr>
+            <w:tcW w:w="284" w:type="dxa"/>
+            <w:tcBorders>
+              <w:top w:val="single" w:sz="4" w:space="0" w:color="000000"/>
+              <w:left w:val="single" w:sz="6" w:space="0" w:color="000000"/>
+              <w:bottom w:val="single" w:sz="6" w:space="0" w:color="000000"/>
+              <w:right w:val="single" w:sz="6" w:space="0" w:color="000000"/>
+            </w:tcBorders>
+            <w:shd w:val="clear" w:color="auto" w:fill="E6E6E6"/>
+            <w:vAlign w:val="center"/>
+          </w:tcPr>
+          <w:p>
+            <w:pPr>
+              <w:pStyle w:val="Ttulo4"/>
+              <w:rPr>
+                <w:rFonts w:ascii="Courier New" w:eastAsia="Courier New" w:hAnsi="Courier New" w:cs="Courier New"/>
+              </w:rPr>
+            </w:pPr>
+            <w:r>
+              <w:rPr>
+                <w:rFonts w:ascii="Courier New" w:eastAsia="Courier New" w:hAnsi="Courier New" w:cs="Courier New"/>
+              </w:rPr>
+              <w:t>T</w:t>
+            </w:r>
+          </w:p>
+        </w:tc>
+        <w:tc>
+          <w:tcPr>
+            <w:tcW w:w="708" w:type="dxa"/>
+            <w:tcBorders>
+              <w:top w:val="single" w:sz="4" w:space="0" w:color="000000"/>
+              <w:left w:val="single" w:sz="6" w:space="0" w:color="000000"/>
+              <w:bottom w:val="single" w:sz="6" w:space="0" w:color="000000"/>
+              <w:right w:val="single" w:sz="6" w:space="0" w:color="000000"/>
+            </w:tcBorders>
+            <w:shd w:val="clear" w:color="auto" w:fill="E6E6E6"/>
+            <w:vAlign w:val="center"/>
+          </w:tcPr>
+          <w:p>
+            <w:pPr>
+              <w:jc w:val="center"/>
+              <w:rPr>
+                <w:rFonts w:ascii="Courier New" w:eastAsia="Courier New" w:hAnsi="Courier New" w:cs="Courier New"/>
+                <w:b/>
+                <w:sz w:val="20"/>
+                <w:szCs w:val="20"/>
+              </w:rPr>
+            </w:pPr>
+            <w:r>
+              <w:rPr>
+                <w:rFonts w:ascii="Courier New" w:eastAsia="Courier New" w:hAnsi="Courier New" w:cs="Courier New"/>
+                <w:b/>
+                <w:sz w:val="20"/>
+                <w:szCs w:val="20"/>
+              </w:rPr>
+              <w:t>L</w:t>
+            </w:r>
+          </w:p>
+        </w:tc>
+        <w:tc>
+          <w:tcPr>
+            <w:tcW w:w="3544" w:type="dxa"/>
+            <w:tcBorders>
+              <w:top w:val="single" w:sz="4" w:space="0" w:color="000000"/>
+              <w:left w:val="single" w:sz="6" w:space="0" w:color="000000"/>
+              <w:bottom w:val="single" w:sz="6" w:space="0" w:color="000000"/>
+              <w:right w:val="single" w:sz="6" w:space="0" w:color="000000"/>
+            </w:tcBorders>
+            <w:shd w:val="clear" w:color="auto" w:fill="E6E6E6"/>
+            <w:vAlign w:val="center"/>
+          </w:tcPr>
+          <w:p>
+            <w:pPr>
+              <w:jc w:val="center"/>
+              <w:rPr>
+                <w:rFonts w:ascii="Courier New" w:eastAsia="Courier New" w:hAnsi="Courier New" w:cs="Courier New"/>
+                <w:b/>
+                <w:sz w:val="20"/>
+                <w:szCs w:val="20"/>
+              </w:rPr>
+            </w:pPr>
+            <w:r>
+              <w:rPr>
+                <w:rFonts w:ascii="Courier New" w:eastAsia="Courier New" w:hAnsi="Courier New" w:cs="Courier New"/>
+                <w:b/>
+                <w:sz w:val="20"/>
+                <w:szCs w:val="20"/>
+              </w:rPr>
+              <w:t>DESCRIPCIÓN</w:t>
+            </w:r>
+          </w:p>
+        </w:tc>
+        <w:tc>
+          <w:tcPr>
+            <w:tcW w:w="425" w:type="dxa"/>
+            <w:tcBorders>
+              <w:top w:val="single" w:sz="4" w:space="0" w:color="000000"/>
+              <w:left w:val="single" w:sz="6" w:space="0" w:color="000000"/>
+              <w:bottom w:val="single" w:sz="6" w:space="0" w:color="000000"/>
+              <w:right w:val="single" w:sz="6" w:space="0" w:color="000000"/>
+            </w:tcBorders>
+            <w:shd w:val="clear" w:color="auto" w:fill="E6E6E6"/>
+            <w:vAlign w:val="center"/>
+          </w:tcPr>
+          <w:p>
+            <w:pPr>
+              <w:jc w:val="center"/>
+              <w:rPr>
+                <w:rFonts w:ascii="Courier New" w:eastAsia="Courier New" w:hAnsi="Courier New" w:cs="Courier New"/>
+                <w:b/>
+                <w:sz w:val="20"/>
+                <w:szCs w:val="20"/>
+              </w:rPr>
+            </w:pPr>
+            <w:r>
+              <w:rPr>
+                <w:rFonts w:ascii="Courier New" w:eastAsia="Courier New" w:hAnsi="Courier New" w:cs="Courier New"/>
+                <w:b/>
+                <w:sz w:val="20"/>
+                <w:szCs w:val="20"/>
+              </w:rPr>
+              <w:t>PK</w:t>
+            </w:r>
+          </w:p>
+        </w:tc>
+        <w:tc>
+          <w:tcPr>
+            <w:tcW w:w="426" w:type="dxa"/>
+            <w:tcBorders>
+              <w:top w:val="single" w:sz="4" w:space="0" w:color="000000"/>
+              <w:left w:val="single" w:sz="6" w:space="0" w:color="000000"/>
+              <w:bottom w:val="single" w:sz="6" w:space="0" w:color="000000"/>
+              <w:right w:val="single" w:sz="6" w:space="0" w:color="000000"/>
+            </w:tcBorders>
+            <w:shd w:val="clear" w:color="auto" w:fill="E6E6E6"/>
+            <w:vAlign w:val="center"/>
+          </w:tcPr>
+          <w:p>
+            <w:pPr>
+              <w:jc w:val="center"/>
+              <w:rPr>
+                <w:rFonts w:ascii="Courier New" w:eastAsia="Courier New" w:hAnsi="Courier New" w:cs="Courier New"/>
+                <w:b/>
+                <w:sz w:val="20"/>
+                <w:szCs w:val="20"/>
+              </w:rPr>
+            </w:pPr>
+            <w:r>
+              <w:rPr>
+                <w:rFonts w:ascii="Courier New" w:eastAsia="Courier New" w:hAnsi="Courier New" w:cs="Courier New"/>
+                <w:b/>
+                <w:sz w:val="20"/>
+                <w:szCs w:val="20"/>
+              </w:rPr>
+              <w:t>FK</w:t>
+            </w:r>
+          </w:p>
+        </w:tc>
+        <w:tc>
+          <w:tcPr>
+            <w:tcW w:w="1417" w:type="dxa"/>
+            <w:tcBorders>
+              <w:top w:val="single" w:sz="4" w:space="0" w:color="000000"/>
+              <w:left w:val="single" w:sz="6" w:space="0" w:color="000000"/>
+              <w:bottom w:val="single" w:sz="6" w:space="0" w:color="000000"/>
+              <w:right w:val="single" w:sz="6" w:space="0" w:color="000000"/>
+            </w:tcBorders>
+            <w:shd w:val="clear" w:color="auto" w:fill="E6E6E6"/>
+            <w:vAlign w:val="center"/>
+          </w:tcPr>
+          <w:p>
+            <w:pPr>
+              <w:pStyle w:val="Ttulo4"/>
+              <w:rPr>
+                <w:rFonts w:ascii="Courier New" w:eastAsia="Courier New" w:hAnsi="Courier New" w:cs="Courier New"/>
+              </w:rPr>
+            </w:pPr>
+            <w:r>
+              <w:rPr>
+                <w:rFonts w:ascii="Courier New" w:eastAsia="Courier New" w:hAnsi="Courier New" w:cs="Courier New"/>
+              </w:rPr>
+              <w:t>TABLA REF.</w:t>
+            </w:r>
+          </w:p>
+        </w:tc>
+        <w:tc>
+          <w:tcPr>
+            <w:tcW w:w="425" w:type="dxa"/>
+            <w:tcBorders>
+              <w:top w:val="single" w:sz="4" w:space="0" w:color="000000"/>
+              <w:left w:val="single" w:sz="6" w:space="0" w:color="000000"/>
+              <w:bottom w:val="single" w:sz="6" w:space="0" w:color="000000"/>
+              <w:right w:val="single" w:sz="4" w:space="0" w:color="000000"/>
+            </w:tcBorders>
+            <w:shd w:val="clear" w:color="auto" w:fill="E6E6E6"/>
+            <w:vAlign w:val="center"/>
+          </w:tcPr>
+          <w:p>
+            <w:pPr>
+              <w:pStyle w:val="Ttulo4"/>
+              <w:rPr>
+                <w:rFonts w:ascii="Courier New" w:eastAsia="Courier New" w:hAnsi="Courier New" w:cs="Courier New"/>
+              </w:rPr>
+            </w:pPr>
+            <w:r>
+              <w:rPr>
+                <w:rFonts w:ascii="Courier New" w:eastAsia="Courier New" w:hAnsi="Courier New" w:cs="Courier New"/>
+              </w:rPr>
+              <w:t>R</w:t>
+            </w:r>
+          </w:p>
+        </w:tc>
+      </w:tr>
+      <w:tr>
+        <w:tc>
+          <w:tcPr>
+            <w:tcW w:w="2335" w:type="dxa"/>
+            <w:tcBorders>
+              <w:top w:val="single" w:sz="6" w:space="0" w:color="000000"/>
+              <w:left w:val="single" w:sz="4" w:space="0" w:color="000000"/>
+              <w:bottom w:val="single" w:sz="6" w:space="0" w:color="000000"/>
+              <w:right w:val="single" w:sz="6" w:space="0" w:color="000000"/>
+            </w:tcBorders>
+          </w:tcPr>
+          <w:p>
+            <w:pPr>
+              <w:rPr>
+                <w:rFonts w:ascii="Courier New" w:eastAsia="Courier New" w:hAnsi="Courier New" w:cs="Courier New"/>
+                <w:sz w:val="20"/>
+                <w:szCs w:val="20"/>
+              </w:rPr>
+            </w:pPr>
+            <w:r>
+              <w:rPr>
+                <w:rFonts w:ascii="Courier New" w:eastAsia="Courier New" w:hAnsi="Courier New" w:cs="Courier New"/>
+                <w:sz w:val="20"/>
+                <w:szCs w:val="20"/>
+              </w:rPr>
+              <w:t>ID_CLIENTE</w:t>
+            </w:r>
+          </w:p>
+        </w:tc>
+        <w:tc>
+          <w:tcPr>
+            <w:tcW w:w="284" w:type="dxa"/>
+            <w:tcBorders>
+              <w:top w:val="single" w:sz="6" w:space="0" w:color="000000"/>
+              <w:left w:val="single" w:sz="6" w:space="0" w:color="000000"/>
+              <w:bottom w:val="single" w:sz="6" w:space="0" w:color="000000"/>
+              <w:right w:val="single" w:sz="6" w:space="0" w:color="000000"/>
+            </w:tcBorders>
+          </w:tcPr>
+          <w:p>
+            <w:pPr>
+              <w:jc w:val="center"/>
+              <w:rPr>
+                <w:rFonts w:ascii="Courier New" w:eastAsia="Courier New" w:hAnsi="Courier New" w:cs="Courier New"/>
+                <w:sz w:val="20"/>
+                <w:szCs w:val="20"/>
+              </w:rPr>
+            </w:pPr>
+            <w:r>
+              <w:rPr>
+                <w:rFonts w:ascii="Courier New" w:eastAsia="Courier New" w:hAnsi="Courier New" w:cs="Courier New"/>
+                <w:sz w:val="20"/>
+                <w:szCs w:val="20"/>
+              </w:rPr>
+              <w:t>N</w:t>
+            </w:r>
+          </w:p>
+        </w:tc>
+        <w:tc>
+          <w:tcPr>
+            <w:tcW w:w="708" w:type="dxa"/>
+            <w:tcBorders>
+              <w:top w:val="single" w:sz="6" w:space="0" w:color="000000"/>
+              <w:left w:val="single" w:sz="6" w:space="0" w:color="000000"/>
+              <w:bottom w:val="single" w:sz="6" w:space="0" w:color="000000"/>
+              <w:right w:val="single" w:sz="6" w:space="0" w:color="000000"/>
+            </w:tcBorders>
+          </w:tcPr>
+          <w:p>
+            <w:pPr>
+              <w:jc w:val="center"/>
+              <w:rPr>
+                <w:rFonts w:ascii="Courier New" w:eastAsia="Courier New" w:hAnsi="Courier New" w:cs="Courier New"/>
+                <w:sz w:val="20"/>
+                <w:szCs w:val="20"/>
+              </w:rPr>
+            </w:pPr>
+            <w:r>
+              <w:rPr>
+                <w:rFonts w:ascii="Courier New" w:eastAsia="Courier New" w:hAnsi="Courier New" w:cs="Courier New"/>
+                <w:sz w:val="20"/>
+                <w:szCs w:val="20"/>
+              </w:rPr>
+              <w:t>4</w:t>
+            </w:r>
+          </w:p>
+        </w:tc>
+        <w:tc>
+          <w:tcPr>
+            <w:tcW w:w="3544" w:type="dxa"/>
+            <w:tcBorders>
+              <w:top w:val="single" w:sz="6" w:space="0" w:color="000000"/>
+              <w:left w:val="single" w:sz="6" w:space="0" w:color="000000"/>
+              <w:bottom w:val="single" w:sz="6" w:space="0" w:color="000000"/>
+              <w:right w:val="single" w:sz="6" w:space="0" w:color="000000"/>
+            </w:tcBorders>
+          </w:tcPr>
+          <w:p>
+            <w:pPr>
+              <w:rPr>
+                <w:rFonts w:ascii="Courier New" w:eastAsia="Courier New" w:hAnsi="Courier New" w:cs="Courier New"/>
+                <w:sz w:val="20"/>
+                <w:szCs w:val="20"/>
+              </w:rPr>
+            </w:pPr>
+            <w:r>
+              <w:rPr>
+                <w:rFonts w:ascii="Courier New" w:eastAsia="Courier New" w:hAnsi="Courier New" w:cs="Courier New"/>
+                <w:sz w:val="20"/>
+                <w:szCs w:val="20"/>
+              </w:rPr>
+              <w:t>Identificador único del client</w:t>
+            </w:r>
+            <w:r>
+              <w:rPr>
+                <w:rFonts w:ascii="Courier New" w:eastAsia="Courier New" w:hAnsi="Courier New" w:cs="Courier New"/>
+                <w:sz w:val="20"/>
+                <w:szCs w:val="20"/>
+              </w:rPr>
+              <w:t>e</w:t>
+            </w:r>
+          </w:p>
+        </w:tc>
+        <w:tc>
+          <w:tcPr>
+            <w:tcW w:w="425" w:type="dxa"/>
+            <w:tcBorders>
+              <w:top w:val="single" w:sz="6" w:space="0" w:color="000000"/>
+              <w:left w:val="single" w:sz="6" w:space="0" w:color="000000"/>
+              <w:bottom w:val="single" w:sz="6" w:space="0" w:color="000000"/>
+              <w:right w:val="single" w:sz="6" w:space="0" w:color="000000"/>
+            </w:tcBorders>
+          </w:tcPr>
+          <w:p>
+            <w:pPr>
+              <w:jc w:val="center"/>
+              <w:rPr>
+                <w:rFonts w:ascii="Courier New" w:eastAsia="Courier New" w:hAnsi="Courier New" w:cs="Courier New"/>
+                <w:b/>
+                <w:sz w:val="20"/>
+                <w:szCs w:val="20"/>
+              </w:rPr>
+            </w:pPr>
+            <w:r>
+              <w:rPr>
+                <w:rFonts w:ascii="Courier New" w:eastAsia="Courier New" w:hAnsi="Courier New" w:cs="Courier New"/>
+                <w:b/>
+                <w:sz w:val="20"/>
+                <w:szCs w:val="20"/>
+              </w:rPr>
+              <w:t>x</w:t>
+            </w:r>
+          </w:p>
+        </w:tc>
+        <w:tc>
+          <w:tcPr>
+            <w:tcW w:w="426" w:type="dxa"/>
+            <w:tcBorders>
+              <w:top w:val="single" w:sz="6" w:space="0" w:color="000000"/>
+              <w:left w:val="single" w:sz="6" w:space="0" w:color="000000"/>
+              <w:bottom w:val="single" w:sz="6" w:space="0" w:color="000000"/>
+              <w:right w:val="single" w:sz="6" w:space="0" w:color="000000"/>
+            </w:tcBorders>
+          </w:tcPr>
+          <w:p>
+            <w:pPr>
+              <w:jc w:val="center"/>
+              <w:rPr>
+                <w:rFonts w:ascii="Courier New" w:eastAsia="Courier New" w:hAnsi="Courier New" w:cs="Courier New"/>
+                <w:b/>
+                <w:sz w:val="20"/>
+                <w:szCs w:val="20"/>
+              </w:rPr>
+            </w:pPr>
+          </w:p>
+        </w:tc>
+        <w:tc>
+          <w:tcPr>
+            <w:tcW w:w="1417" w:type="dxa"/>
+            <w:tcBorders>
+              <w:top w:val="single" w:sz="6" w:space="0" w:color="000000"/>
+              <w:left w:val="single" w:sz="6" w:space="0" w:color="000000"/>
+              <w:bottom w:val="single" w:sz="6" w:space="0" w:color="000000"/>
+              <w:right w:val="single" w:sz="6" w:space="0" w:color="000000"/>
+            </w:tcBorders>
+          </w:tcPr>
+          <w:p>
+            <w:pPr>
+              <w:jc w:val="center"/>
+              <w:rPr>
+                <w:rFonts w:ascii="Courier New" w:eastAsia="Courier New" w:hAnsi="Courier New" w:cs="Courier New"/>
+                <w:sz w:val="20"/>
+                <w:szCs w:val="20"/>
+              </w:rPr>
+            </w:pPr>
+          </w:p>
+        </w:tc>
+        <w:tc>
+          <w:tcPr>
+            <w:tcW w:w="425" w:type="dxa"/>
+            <w:tcBorders>
+              <w:top w:val="single" w:sz="6" w:space="0" w:color="000000"/>
+              <w:left w:val="single" w:sz="6" w:space="0" w:color="000000"/>
+              <w:bottom w:val="single" w:sz="6" w:space="0" w:color="000000"/>
+              <w:right w:val="single" w:sz="4" w:space="0" w:color="000000"/>
+            </w:tcBorders>
+          </w:tcPr>
+          <w:p>
+            <w:pPr>
+              <w:jc w:val="center"/>
+              <w:rPr>
+                <w:rFonts w:ascii="Courier New" w:eastAsia="Courier New" w:hAnsi="Courier New" w:cs="Courier New"/>
+                <w:b/>
+                <w:sz w:val="20"/>
+                <w:szCs w:val="20"/>
+              </w:rPr>
+            </w:pPr>
+            <w:r>
+              <w:rPr>
+                <w:rFonts w:ascii="Courier New" w:eastAsia="Courier New" w:hAnsi="Courier New" w:cs="Courier New"/>
+                <w:b/>
+                <w:sz w:val="20"/>
+                <w:szCs w:val="20"/>
+              </w:rPr>
+              <w:t>x</w:t>
+            </w:r>
+          </w:p>
+        </w:tc>
+      </w:tr>
+      <w:tr>
+        <w:trPr>
+          <w:trHeight w:val="65"/>
+        </w:trPr>
+        <w:tc>
+          <w:tcPr>
+            <w:tcW w:w="2335" w:type="dxa"/>
+            <w:tcBorders>
+              <w:top w:val="single" w:sz="6" w:space="0" w:color="000000"/>
+              <w:left w:val="single" w:sz="4" w:space="0" w:color="000000"/>
+              <w:bottom w:val="single" w:sz="6" w:space="0" w:color="000000"/>
+              <w:right w:val="single" w:sz="6" w:space="0" w:color="000000"/>
+            </w:tcBorders>
+          </w:tcPr>
+          <w:p>
+            <w:pPr>
+              <w:rPr>
+                <w:rFonts w:ascii="Courier New" w:eastAsia="Courier New" w:hAnsi="Courier New" w:cs="Courier New"/>
+                <w:sz w:val="20"/>
+                <w:szCs w:val="20"/>
+              </w:rPr>
+            </w:pPr>
+            <w:r>
+              <w:rPr>
+                <w:rFonts w:ascii="Courier New" w:eastAsia="Courier New" w:hAnsi="Courier New" w:cs="Courier New"/>
+                <w:sz w:val="20"/>
+                <w:szCs w:val="20"/>
+              </w:rPr>
+              <w:t>NACIONALIDAD</w:t>
+            </w:r>
+          </w:p>
+        </w:tc>
+        <w:tc>
+          <w:tcPr>
+            <w:tcW w:w="284" w:type="dxa"/>
+            <w:tcBorders>
+              <w:top w:val="single" w:sz="6" w:space="0" w:color="000000"/>
+              <w:left w:val="single" w:sz="6" w:space="0" w:color="000000"/>
+              <w:bottom w:val="single" w:sz="6" w:space="0" w:color="000000"/>
+              <w:right w:val="single" w:sz="6" w:space="0" w:color="000000"/>
+            </w:tcBorders>
+          </w:tcPr>
+          <w:p>
+            <w:pPr>
+              <w:jc w:val="center"/>
+              <w:rPr>
+                <w:rFonts w:ascii="Courier New" w:eastAsia="Courier New" w:hAnsi="Courier New" w:cs="Courier New"/>
+                <w:sz w:val="20"/>
+                <w:szCs w:val="20"/>
+              </w:rPr>
+            </w:pPr>
+            <w:r>
+              <w:rPr>
+                <w:rFonts w:ascii="Courier New" w:eastAsia="Courier New" w:hAnsi="Courier New" w:cs="Courier New"/>
+                <w:sz w:val="20"/>
+                <w:szCs w:val="20"/>
+              </w:rPr>
+              <w:t>V</w:t>
+            </w:r>
+          </w:p>
+        </w:tc>
+        <w:tc>
+          <w:tcPr>
+            <w:tcW w:w="708" w:type="dxa"/>
+            <w:tcBorders>
+              <w:top w:val="single" w:sz="6" w:space="0" w:color="000000"/>
+              <w:left w:val="single" w:sz="6" w:space="0" w:color="000000"/>
+              <w:bottom w:val="single" w:sz="6" w:space="0" w:color="000000"/>
+              <w:right w:val="single" w:sz="6" w:space="0" w:color="000000"/>
+            </w:tcBorders>
+          </w:tcPr>
+          <w:p>
+            <w:pPr>
+              <w:jc w:val="center"/>
+              <w:rPr>
+                <w:rFonts w:ascii="Courier New" w:eastAsia="Courier New" w:hAnsi="Courier New" w:cs="Courier New"/>
+                <w:sz w:val="20"/>
+                <w:szCs w:val="20"/>
+              </w:rPr>
+            </w:pPr>
+            <w:r>
+              <w:rPr>
+                <w:rFonts w:ascii="Courier New" w:eastAsia="Courier New" w:hAnsi="Courier New" w:cs="Courier New"/>
+                <w:sz w:val="20"/>
+                <w:szCs w:val="20"/>
+              </w:rPr>
+              <w:t>50</w:t>
+            </w:r>
+          </w:p>
+        </w:tc>
+        <w:tc>
+          <w:tcPr>
+            <w:tcW w:w="3544" w:type="dxa"/>
+            <w:tcBorders>
+              <w:top w:val="single" w:sz="6" w:space="0" w:color="000000"/>
+              <w:left w:val="single" w:sz="6" w:space="0" w:color="000000"/>
+              <w:bottom w:val="single" w:sz="6" w:space="0" w:color="000000"/>
+              <w:right w:val="single" w:sz="6" w:space="0" w:color="000000"/>
+            </w:tcBorders>
+          </w:tcPr>
+          <w:p>
+            <w:pPr>
+              <w:tabs>
+                <w:tab w:val="right" w:pos="3404"/>
+              </w:tabs>
+              <w:rPr>
+                <w:rFonts w:ascii="Courier New" w:eastAsia="Courier New" w:hAnsi="Courier New" w:cs="Courier New"/>
+                <w:sz w:val="20"/>
+                <w:szCs w:val="20"/>
+              </w:rPr>
+            </w:pPr>
+            <w:r>
+              <w:rPr>
+                <w:rFonts w:ascii="Courier New" w:eastAsia="Courier New" w:hAnsi="Courier New" w:cs="Courier New"/>
+                <w:sz w:val="20"/>
+                <w:szCs w:val="20"/>
+              </w:rPr>
+              <w:t>Nacionalidad del cliente</w:t>
+            </w:r>
+          </w:p>
+        </w:tc>
+        <w:tc>
+          <w:tcPr>
+            <w:tcW w:w="425" w:type="dxa"/>
+            <w:tcBorders>
+              <w:top w:val="single" w:sz="6" w:space="0" w:color="000000"/>
+              <w:left w:val="single" w:sz="6" w:space="0" w:color="000000"/>
+              <w:bottom w:val="single" w:sz="6" w:space="0" w:color="000000"/>
+              <w:right w:val="single" w:sz="6" w:space="0" w:color="000000"/>
+            </w:tcBorders>
+          </w:tcPr>
+          <w:p>
+            <w:pPr>
+              <w:jc w:val="center"/>
+              <w:rPr>
+                <w:rFonts w:ascii="Courier New" w:eastAsia="Courier New" w:hAnsi="Courier New" w:cs="Courier New"/>
+                <w:b/>
+                <w:sz w:val="20"/>
+                <w:szCs w:val="20"/>
+              </w:rPr>
+            </w:pPr>
+          </w:p>
+        </w:tc>
+        <w:tc>
+          <w:tcPr>
+            <w:tcW w:w="426" w:type="dxa"/>
+            <w:tcBorders>
+              <w:top w:val="single" w:sz="6" w:space="0" w:color="000000"/>
+              <w:left w:val="single" w:sz="6" w:space="0" w:color="000000"/>
+              <w:bottom w:val="single" w:sz="6" w:space="0" w:color="000000"/>
+              <w:right w:val="single" w:sz="6" w:space="0" w:color="000000"/>
+            </w:tcBorders>
+          </w:tcPr>
+          <w:p>
+            <w:pPr>
+              <w:jc w:val="center"/>
+              <w:rPr>
+                <w:rFonts w:ascii="Courier New" w:eastAsia="Courier New" w:hAnsi="Courier New" w:cs="Courier New"/>
+                <w:b/>
+                <w:sz w:val="20"/>
+                <w:szCs w:val="20"/>
+              </w:rPr>
+            </w:pPr>
+          </w:p>
+        </w:tc>
+        <w:tc>
+          <w:tcPr>
+            <w:tcW w:w="1417" w:type="dxa"/>
+            <w:tcBorders>
+              <w:top w:val="single" w:sz="6" w:space="0" w:color="000000"/>
+              <w:left w:val="single" w:sz="6" w:space="0" w:color="000000"/>
+              <w:bottom w:val="single" w:sz="6" w:space="0" w:color="000000"/>
+              <w:right w:val="single" w:sz="6" w:space="0" w:color="000000"/>
+            </w:tcBorders>
+          </w:tcPr>
+          <w:p>
+            <w:pPr>
+              <w:jc w:val="center"/>
+              <w:rPr>
+                <w:rFonts w:ascii="Courier New" w:eastAsia="Courier New" w:hAnsi="Courier New" w:cs="Courier New"/>
+                <w:sz w:val="20"/>
+                <w:szCs w:val="20"/>
+              </w:rPr>
+            </w:pPr>
+          </w:p>
+        </w:tc>
+        <w:tc>
+          <w:tcPr>
+            <w:tcW w:w="425" w:type="dxa"/>
+            <w:tcBorders>
+              <w:top w:val="single" w:sz="6" w:space="0" w:color="000000"/>
+              <w:left w:val="single" w:sz="6" w:space="0" w:color="000000"/>
+              <w:bottom w:val="single" w:sz="6" w:space="0" w:color="000000"/>
+              <w:right w:val="single" w:sz="4" w:space="0" w:color="000000"/>
+            </w:tcBorders>
+          </w:tcPr>
+          <w:p>
+            <w:pPr>
+              <w:jc w:val="center"/>
+              <w:rPr>
+                <w:rFonts w:ascii="Courier New" w:eastAsia="Courier New" w:hAnsi="Courier New" w:cs="Courier New"/>
+                <w:b/>
+                <w:sz w:val="20"/>
+                <w:szCs w:val="20"/>
+              </w:rPr>
+            </w:pPr>
+            <w:r>
+              <w:rPr>
+                <w:rFonts w:ascii="Courier New" w:eastAsia="Courier New" w:hAnsi="Courier New" w:cs="Courier New"/>
+                <w:b/>
+                <w:sz w:val="20"/>
+                <w:szCs w:val="20"/>
+              </w:rPr>
+              <w:t>x</w:t>
+            </w:r>
+          </w:p>
+        </w:tc>
+      </w:tr>
+      <w:tr>
+        <w:tc>
+          <w:tcPr>
+            <w:tcW w:w="2335" w:type="dxa"/>
+            <w:tcBorders>
+              <w:top w:val="single" w:sz="6" w:space="0" w:color="000000"/>
+              <w:left w:val="single" w:sz="4" w:space="0" w:color="000000"/>
+              <w:bottom w:val="single" w:sz="6" w:space="0" w:color="000000"/>
+              <w:right w:val="single" w:sz="6" w:space="0" w:color="000000"/>
+            </w:tcBorders>
+          </w:tcPr>
+          <w:p>
+            <w:pPr>
+              <w:rPr>
+                <w:rFonts w:ascii="Courier New" w:eastAsia="Courier New" w:hAnsi="Courier New" w:cs="Courier New"/>
+                <w:sz w:val="20"/>
+                <w:szCs w:val="20"/>
+              </w:rPr>
+            </w:pPr>
+            <w:r>
+              <w:rPr>
+                <w:rFonts w:ascii="Courier New" w:eastAsia="Courier New" w:hAnsi="Courier New" w:cs="Courier New"/>
+                <w:sz w:val="20"/>
+                <w:szCs w:val="20"/>
+              </w:rPr>
+              <w:t>NOMBRE</w:t>
+            </w:r>
+          </w:p>
+        </w:tc>
+        <w:tc>
+          <w:tcPr>
+            <w:tcW w:w="284" w:type="dxa"/>
+            <w:tcBorders>
+              <w:top w:val="single" w:sz="6" w:space="0" w:color="000000"/>
+              <w:left w:val="single" w:sz="6" w:space="0" w:color="000000"/>
+              <w:bottom w:val="single" w:sz="6" w:space="0" w:color="000000"/>
+              <w:right w:val="single" w:sz="6" w:space="0" w:color="000000"/>
+            </w:tcBorders>
+          </w:tcPr>
+          <w:p>
+            <w:pPr>
+              <w:jc w:val="center"/>
+              <w:rPr>
+                <w:rFonts w:ascii="Courier New" w:eastAsia="Courier New" w:hAnsi="Courier New" w:cs="Courier New"/>
+                <w:sz w:val="20"/>
+                <w:szCs w:val="20"/>
+              </w:rPr>
+            </w:pPr>
+            <w:r>
+              <w:rPr>
+                <w:rFonts w:ascii="Courier New" w:eastAsia="Courier New" w:hAnsi="Courier New" w:cs="Courier New"/>
+                <w:sz w:val="20"/>
+                <w:szCs w:val="20"/>
+              </w:rPr>
+              <w:t>V</w:t>
+            </w:r>
+          </w:p>
+        </w:tc>
+        <w:tc>
+          <w:tcPr>
+            <w:tcW w:w="708" w:type="dxa"/>
+            <w:tcBorders>
+              <w:top w:val="single" w:sz="6" w:space="0" w:color="000000"/>
+              <w:left w:val="single" w:sz="6" w:space="0" w:color="000000"/>
+              <w:bottom w:val="single" w:sz="6" w:space="0" w:color="000000"/>
+              <w:right w:val="single" w:sz="6" w:space="0" w:color="000000"/>
+            </w:tcBorders>
+          </w:tcPr>
+          <w:p>
+            <w:pPr>
+              <w:jc w:val="center"/>
+              <w:rPr>
+                <w:rFonts w:ascii="Courier New" w:eastAsia="Courier New" w:hAnsi="Courier New" w:cs="Courier New"/>
+                <w:sz w:val="20"/>
+                <w:szCs w:val="20"/>
+              </w:rPr>
+            </w:pPr>
+            <w:r>
+              <w:rPr>
+                <w:rFonts w:ascii="Courier New" w:eastAsia="Courier New" w:hAnsi="Courier New" w:cs="Courier New"/>
+                <w:sz w:val="20"/>
+                <w:szCs w:val="20"/>
+              </w:rPr>
+              <w:t>100</w:t>
+            </w:r>
+          </w:p>
+        </w:tc>
+        <w:tc>
+          <w:tcPr>
+            <w:tcW w:w="3544" w:type="dxa"/>
+            <w:tcBorders>
+              <w:top w:val="single" w:sz="6" w:space="0" w:color="000000"/>
+              <w:left w:val="single" w:sz="6" w:space="0" w:color="000000"/>
+              <w:bottom w:val="single" w:sz="6" w:space="0" w:color="000000"/>
+              <w:right w:val="single" w:sz="6" w:space="0" w:color="000000"/>
+            </w:tcBorders>
+          </w:tcPr>
+          <w:p>
+            <w:pPr>
+              <w:rPr>
+                <w:rFonts w:ascii="Courier New" w:eastAsia="Courier New" w:hAnsi="Courier New" w:cs="Courier New"/>
+                <w:sz w:val="20"/>
+                <w:szCs w:val="20"/>
+              </w:rPr>
+            </w:pPr>
+            <w:r>
+              <w:rPr>
+                <w:rFonts w:ascii="Courier New" w:eastAsia="Courier New" w:hAnsi="Courier New" w:cs="Courier New"/>
+                <w:sz w:val="20"/>
+                <w:szCs w:val="20"/>
+              </w:rPr>
+              <w:t>Nombre completo del cliente</w:t>
+            </w:r>
+          </w:p>
+        </w:tc>
+        <w:tc>
+          <w:tcPr>
+            <w:tcW w:w="425" w:type="dxa"/>
+            <w:tcBorders>
+              <w:top w:val="single" w:sz="6" w:space="0" w:color="000000"/>
+              <w:left w:val="single" w:sz="6" w:space="0" w:color="000000"/>
+              <w:bottom w:val="single" w:sz="6" w:space="0" w:color="000000"/>
+              <w:right w:val="single" w:sz="6" w:space="0" w:color="000000"/>
+            </w:tcBorders>
+          </w:tcPr>
+          <w:p>
+            <w:pPr>
+              <w:jc w:val="center"/>
+              <w:rPr>
+                <w:rFonts w:ascii="Courier New" w:eastAsia="Courier New" w:hAnsi="Courier New" w:cs="Courier New"/>
+                <w:b/>
+                <w:sz w:val="20"/>
+                <w:szCs w:val="20"/>
+              </w:rPr>
+            </w:pPr>
+          </w:p>
+        </w:tc>
+        <w:tc>
+          <w:tcPr>
+            <w:tcW w:w="426" w:type="dxa"/>
+            <w:tcBorders>
+              <w:top w:val="single" w:sz="6" w:space="0" w:color="000000"/>
+              <w:left w:val="single" w:sz="6" w:space="0" w:color="000000"/>
+              <w:bottom w:val="single" w:sz="6" w:space="0" w:color="000000"/>
+              <w:right w:val="single" w:sz="6" w:space="0" w:color="000000"/>
+            </w:tcBorders>
+          </w:tcPr>
+          <w:p>
+            <w:pPr>
+              <w:jc w:val="center"/>
+              <w:rPr>
+                <w:rFonts w:ascii="Courier New" w:eastAsia="Courier New" w:hAnsi="Courier New" w:cs="Courier New"/>
+                <w:b/>
+                <w:sz w:val="20"/>
+                <w:szCs w:val="20"/>
+              </w:rPr>
+            </w:pPr>
+          </w:p>
+        </w:tc>
+        <w:tc>
+          <w:tcPr>
+            <w:tcW w:w="1417" w:type="dxa"/>
+            <w:tcBorders>
+              <w:top w:val="single" w:sz="6" w:space="0" w:color="000000"/>
+              <w:left w:val="single" w:sz="6" w:space="0" w:color="000000"/>
+              <w:bottom w:val="single" w:sz="6" w:space="0" w:color="000000"/>
+              <w:right w:val="single" w:sz="6" w:space="0" w:color="000000"/>
+            </w:tcBorders>
+          </w:tcPr>
+          <w:p>
+            <w:pPr>
+              <w:jc w:val="center"/>
+              <w:rPr>
+                <w:rFonts w:ascii="Courier New" w:eastAsia="Courier New" w:hAnsi="Courier New" w:cs="Courier New"/>
+                <w:sz w:val="20"/>
+                <w:szCs w:val="20"/>
+              </w:rPr>
+            </w:pPr>
+          </w:p>
+        </w:tc>
+        <w:tc>
+          <w:tcPr>
+            <w:tcW w:w="425" w:type="dxa"/>
+            <w:tcBorders>
+              <w:top w:val="single" w:sz="6" w:space="0" w:color="000000"/>
+              <w:left w:val="single" w:sz="6" w:space="0" w:color="000000"/>
+              <w:bottom w:val="single" w:sz="6" w:space="0" w:color="000000"/>
+              <w:right w:val="single" w:sz="4" w:space="0" w:color="000000"/>
+            </w:tcBorders>
+          </w:tcPr>
+          <w:p>
+            <w:pPr>
+              <w:jc w:val="center"/>
+              <w:rPr>
+                <w:rFonts w:ascii="Courier New" w:eastAsia="Courier New" w:hAnsi="Courier New" w:cs="Courier New"/>
+                <w:b/>
+                <w:sz w:val="20"/>
+                <w:szCs w:val="20"/>
+              </w:rPr>
+            </w:pPr>
+            <w:r>
+              <w:rPr>
+                <w:rFonts w:ascii="Courier New" w:eastAsia="Courier New" w:hAnsi="Courier New" w:cs="Courier New"/>
+                <w:b/>
+                <w:sz w:val="20"/>
+                <w:szCs w:val="20"/>
+              </w:rPr>
+              <w:t>x</w:t>
+            </w:r>
+          </w:p>
+        </w:tc>
+      </w:tr>
+      <w:tr>
+        <w:tc>
+          <w:tcPr>
+            <w:tcW w:w="2335" w:type="dxa"/>
+            <w:tcBorders>
+              <w:top w:val="single" w:sz="6" w:space="0" w:color="000000"/>
+              <w:left w:val="single" w:sz="4" w:space="0" w:color="000000"/>
+              <w:bottom w:val="single" w:sz="6" w:space="0" w:color="000000"/>
+              <w:right w:val="single" w:sz="6" w:space="0" w:color="000000"/>
+            </w:tcBorders>
+          </w:tcPr>
+          <w:p>
+            <w:pPr>
+              <w:rPr>
+                <w:rFonts w:ascii="Courier New" w:eastAsia="Courier New" w:hAnsi="Courier New" w:cs="Courier New"/>
+                <w:sz w:val="20"/>
+                <w:szCs w:val="20"/>
+              </w:rPr>
+            </w:pPr>
+            <w:r>
+              <w:rPr>
+                <w:rFonts w:ascii="Courier New" w:eastAsia="Courier New" w:hAnsi="Courier New" w:cs="Courier New"/>
+                <w:sz w:val="20"/>
+                <w:szCs w:val="20"/>
+              </w:rPr>
+              <w:t>EDAD</w:t>
+            </w:r>
+          </w:p>
+        </w:tc>
+        <w:tc>
+          <w:tcPr>
+            <w:tcW w:w="284" w:type="dxa"/>
+            <w:tcBorders>
+              <w:top w:val="single" w:sz="6" w:space="0" w:color="000000"/>
+              <w:left w:val="single" w:sz="6" w:space="0" w:color="000000"/>
+              <w:bottom w:val="single" w:sz="6" w:space="0" w:color="000000"/>
+              <w:right w:val="single" w:sz="6" w:space="0" w:color="000000"/>
+            </w:tcBorders>
+          </w:tcPr>
+          <w:p>
+            <w:pPr>
+              <w:jc w:val="center"/>
+              <w:rPr>
+                <w:rFonts w:ascii="Courier New" w:eastAsia="Courier New" w:hAnsi="Courier New" w:cs="Courier New"/>
+                <w:sz w:val="20"/>
+                <w:szCs w:val="20"/>
+              </w:rPr>
+            </w:pPr>
+            <w:r>
+              <w:rPr>
+                <w:rFonts w:ascii="Courier New" w:eastAsia="Courier New" w:hAnsi="Courier New" w:cs="Courier New"/>
+                <w:sz w:val="20"/>
+                <w:szCs w:val="20"/>
+              </w:rPr>
+              <w:t>N</w:t>
+            </w:r>
+          </w:p>
+        </w:tc>
+        <w:tc>
+          <w:tcPr>
+            <w:tcW w:w="708" w:type="dxa"/>
+            <w:tcBorders>
+              <w:top w:val="single" w:sz="6" w:space="0" w:color="000000"/>
+              <w:left w:val="single" w:sz="6" w:space="0" w:color="000000"/>
+              <w:bottom w:val="single" w:sz="6" w:space="0" w:color="000000"/>
+              <w:right w:val="single" w:sz="6" w:space="0" w:color="000000"/>
+            </w:tcBorders>
+          </w:tcPr>
+          <w:p>
+            <w:pPr>
+              <w:jc w:val="center"/>
+              <w:rPr>
+                <w:rFonts w:ascii="Courier New" w:eastAsia="Courier New" w:hAnsi="Courier New" w:cs="Courier New"/>
+                <w:sz w:val="20"/>
+                <w:szCs w:val="20"/>
+              </w:rPr>
+            </w:pPr>
+            <w:r>
+              <w:rPr>
+                <w:rFonts w:ascii="Courier New" w:eastAsia="Courier New" w:hAnsi="Courier New" w:cs="Courier New"/>
+                <w:sz w:val="20"/>
+                <w:szCs w:val="20"/>
+              </w:rPr>
+              <w:t>3</w:t>
+            </w:r>
+          </w:p>
+        </w:tc>
+        <w:tc>
+          <w:tcPr>
+            <w:tcW w:w="3544" w:type="dxa"/>
+            <w:tcBorders>
+              <w:top w:val="single" w:sz="6" w:space="0" w:color="000000"/>
+              <w:left w:val="single" w:sz="6" w:space="0" w:color="000000"/>
+              <w:bottom w:val="single" w:sz="6" w:space="0" w:color="000000"/>
+              <w:right w:val="single" w:sz="6" w:space="0" w:color="000000"/>
+            </w:tcBorders>
+          </w:tcPr>
+          <w:p>
+            <w:pPr>
+              <w:rPr>
+                <w:rFonts w:ascii="Courier New" w:eastAsia="Courier New" w:hAnsi="Courier New" w:cs="Courier New"/>
+                <w:sz w:val="20"/>
+                <w:szCs w:val="20"/>
+              </w:rPr>
+            </w:pPr>
+            <w:r>
+              <w:rPr>
+                <w:rFonts w:ascii="Courier New" w:eastAsia="Courier New" w:hAnsi="Courier New" w:cs="Courier New"/>
+                <w:sz w:val="20"/>
+                <w:szCs w:val="20"/>
+              </w:rPr>
+              <w:t>Edad del cliente</w:t>
+            </w:r>
+          </w:p>
+        </w:tc>
+        <w:tc>
+          <w:tcPr>
+            <w:tcW w:w="425" w:type="dxa"/>
+            <w:tcBorders>
+              <w:top w:val="single" w:sz="6" w:space="0" w:color="000000"/>
+              <w:left w:val="single" w:sz="6" w:space="0" w:color="000000"/>
+              <w:bottom w:val="single" w:sz="6" w:space="0" w:color="000000"/>
+              <w:right w:val="single" w:sz="6" w:space="0" w:color="000000"/>
+            </w:tcBorders>
+          </w:tcPr>
+          <w:p>
+            <w:pPr>
+              <w:rPr>
+                <w:rFonts w:ascii="Courier New" w:eastAsia="Courier New" w:hAnsi="Courier New" w:cs="Courier New"/>
+                <w:b/>
+                <w:sz w:val="20"/>
+                <w:szCs w:val="20"/>
+              </w:rPr>
+            </w:pPr>
+          </w:p>
+        </w:tc>
+        <w:tc>
+          <w:tcPr>
+            <w:tcW w:w="426" w:type="dxa"/>
+            <w:tcBorders>
+              <w:top w:val="single" w:sz="6" w:space="0" w:color="000000"/>
+              <w:left w:val="single" w:sz="6" w:space="0" w:color="000000"/>
+              <w:bottom w:val="single" w:sz="6" w:space="0" w:color="000000"/>
+              <w:right w:val="single" w:sz="6" w:space="0" w:color="000000"/>
+            </w:tcBorders>
+          </w:tcPr>
+          <w:p>
+            <w:pPr>
+              <w:jc w:val="center"/>
+              <w:rPr>
+                <w:rFonts w:ascii="Courier New" w:eastAsia="Courier New" w:hAnsi="Courier New" w:cs="Courier New"/>
+                <w:b/>
+                <w:sz w:val="20"/>
+                <w:szCs w:val="20"/>
+              </w:rPr>
+            </w:pPr>
+          </w:p>
+        </w:tc>
+        <w:tc>
+          <w:tcPr>
+            <w:tcW w:w="1417" w:type="dxa"/>
+            <w:tcBorders>
+              <w:top w:val="single" w:sz="6" w:space="0" w:color="000000"/>
+              <w:left w:val="single" w:sz="6" w:space="0" w:color="000000"/>
+              <w:bottom w:val="single" w:sz="6" w:space="0" w:color="000000"/>
+              <w:right w:val="single" w:sz="6" w:space="0" w:color="000000"/>
+            </w:tcBorders>
+          </w:tcPr>
+          <w:p>
+            <w:pPr>
+              <w:rPr>
+                <w:rFonts w:ascii="Courier New" w:eastAsia="Courier New" w:hAnsi="Courier New" w:cs="Courier New"/>
+                <w:sz w:val="20"/>
+                <w:szCs w:val="20"/>
+              </w:rPr>
+            </w:pPr>
+          </w:p>
+        </w:tc>
+        <w:tc>
+          <w:tcPr>
+            <w:tcW w:w="425" w:type="dxa"/>
+            <w:tcBorders>
+              <w:top w:val="single" w:sz="6" w:space="0" w:color="000000"/>
+              <w:left w:val="single" w:sz="6" w:space="0" w:color="000000"/>
+              <w:bottom w:val="single" w:sz="6" w:space="0" w:color="000000"/>
+              <w:right w:val="single" w:sz="4" w:space="0" w:color="000000"/>
+            </w:tcBorders>
+          </w:tcPr>
+          <w:p>
+            <w:pPr>
+              <w:jc w:val="center"/>
+              <w:rPr>
+                <w:rFonts w:ascii="Courier New" w:eastAsia="Courier New" w:hAnsi="Courier New" w:cs="Courier New"/>
+                <w:b/>
+                <w:sz w:val="20"/>
+                <w:szCs w:val="20"/>
+              </w:rPr>
+            </w:pPr>
+            <w:r>
+              <w:rPr>
+                <w:rFonts w:ascii="Courier New" w:eastAsia="Courier New" w:hAnsi="Courier New" w:cs="Courier New"/>
+                <w:b/>
+                <w:sz w:val="20"/>
+                <w:szCs w:val="20"/>
+              </w:rPr>
+              <w:t>x</w:t>
+            </w:r>
+          </w:p>
+        </w:tc>
+      </w:tr>
+      <w:tr>
+        <w:tc>
+          <w:tcPr>
+            <w:tcW w:w="2335" w:type="dxa"/>
+            <w:tcBorders>
+              <w:top w:val="single" w:sz="6" w:space="0" w:color="000000"/>
+              <w:left w:val="single" w:sz="4" w:space="0" w:color="000000"/>
+              <w:bottom w:val="single" w:sz="6" w:space="0" w:color="000000"/>
+              <w:right w:val="single" w:sz="6" w:space="0" w:color="000000"/>
+            </w:tcBorders>
+          </w:tcPr>
+          <w:p>
+            <w:pPr>
+              <w:rPr>
+                <w:rFonts w:ascii="Courier New" w:eastAsia="Courier New" w:hAnsi="Courier New" w:cs="Courier New"/>
+                <w:sz w:val="20"/>
+                <w:szCs w:val="20"/>
+              </w:rPr>
+            </w:pPr>
+            <w:r>
+              <w:rPr>
+                <w:rFonts w:ascii="Courier New" w:eastAsia="Courier New" w:hAnsi="Courier New" w:cs="Courier New"/>
+                <w:sz w:val="20"/>
+                <w:szCs w:val="20"/>
+              </w:rPr>
+              <w:t>ID_COMPANIA</w:t>
+            </w:r>
+          </w:p>
+        </w:tc>
+        <w:tc>
+          <w:tcPr>
+            <w:tcW w:w="284" w:type="dxa"/>
+            <w:tcBorders>
+              <w:top w:val="single" w:sz="6" w:space="0" w:color="000000"/>
+              <w:left w:val="single" w:sz="6" w:space="0" w:color="000000"/>
+              <w:bottom w:val="single" w:sz="6" w:space="0" w:color="000000"/>
+              <w:right w:val="single" w:sz="6" w:space="0" w:color="000000"/>
+            </w:tcBorders>
+          </w:tcPr>
+          <w:p>
+            <w:pPr>
+              <w:jc w:val="center"/>
+              <w:rPr>
+                <w:rFonts w:ascii="Courier New" w:eastAsia="Courier New" w:hAnsi="Courier New" w:cs="Courier New"/>
+                <w:sz w:val="20"/>
+                <w:szCs w:val="20"/>
+              </w:rPr>
+            </w:pPr>
+            <w:r>
+              <w:rPr>
+                <w:rFonts w:ascii="Courier New" w:eastAsia="Courier New" w:hAnsi="Courier New" w:cs="Courier New"/>
+                <w:sz w:val="20"/>
+                <w:szCs w:val="20"/>
+              </w:rPr>
+              <w:t>N</w:t>
+            </w:r>
+          </w:p>
+        </w:tc>
+        <w:tc>
+          <w:tcPr>
+            <w:tcW w:w="708" w:type="dxa"/>
+            <w:tcBorders>
+              <w:top w:val="single" w:sz="6" w:space="0" w:color="000000"/>
+              <w:left w:val="single" w:sz="6" w:space="0" w:color="000000"/>
+              <w:bottom w:val="single" w:sz="6" w:space="0" w:color="000000"/>
+              <w:right w:val="single" w:sz="6" w:space="0" w:color="000000"/>
+            </w:tcBorders>
+          </w:tcPr>
+          <w:p>
+            <w:pPr>
+              <w:jc w:val="center"/>
+              <w:rPr>
+                <w:rFonts w:ascii="Courier New" w:eastAsia="Courier New" w:hAnsi="Courier New" w:cs="Courier New"/>
+                <w:sz w:val="20"/>
+                <w:szCs w:val="20"/>
+              </w:rPr>
+            </w:pPr>
+            <w:r>
+              <w:rPr>
+                <w:rFonts w:ascii="Courier New" w:eastAsia="Courier New" w:hAnsi="Courier New" w:cs="Courier New"/>
+                <w:sz w:val="20"/>
+                <w:szCs w:val="20"/>
+              </w:rPr>
+              <w:t>4</w:t>
+            </w:r>
+          </w:p>
+        </w:tc>
+        <w:tc>
+          <w:tcPr>
+            <w:tcW w:w="3544" w:type="dxa"/>
+            <w:tcBorders>
+              <w:top w:val="single" w:sz="6" w:space="0" w:color="000000"/>
+              <w:left w:val="single" w:sz="6" w:space="0" w:color="000000"/>
+              <w:bottom w:val="single" w:sz="6" w:space="0" w:color="000000"/>
+              <w:right w:val="single" w:sz="6" w:space="0" w:color="000000"/>
+            </w:tcBorders>
+          </w:tcPr>
+          <w:p>
+            <w:pPr>
+              <w:rPr>
+                <w:rFonts w:ascii="Courier New" w:eastAsia="Courier New" w:hAnsi="Courier New" w:cs="Courier New"/>
+                <w:sz w:val="20"/>
+                <w:szCs w:val="20"/>
+              </w:rPr>
+            </w:pPr>
+            <w:r>
+              <w:rPr>
+                <w:rFonts w:ascii="Courier New" w:eastAsia="Courier New" w:hAnsi="Courier New" w:cs="Courier New"/>
+                <w:sz w:val="20"/>
+                <w:szCs w:val="20"/>
+              </w:rPr>
+              <w:t>Compañía asociada al cliente</w:t>
+            </w:r>
+          </w:p>
+        </w:tc>
+        <w:tc>
+          <w:tcPr>
+            <w:tcW w:w="425" w:type="dxa"/>
+            <w:tcBorders>
+              <w:top w:val="single" w:sz="6" w:space="0" w:color="000000"/>
+              <w:left w:val="single" w:sz="6" w:space="0" w:color="000000"/>
+              <w:bottom w:val="single" w:sz="6" w:space="0" w:color="000000"/>
+              <w:right w:val="single" w:sz="6" w:space="0" w:color="000000"/>
+            </w:tcBorders>
+          </w:tcPr>
+          <w:p>
+            <w:pPr>
+              <w:jc w:val="center"/>
+              <w:rPr>
+                <w:rFonts w:ascii="Courier New" w:eastAsia="Courier New" w:hAnsi="Courier New" w:cs="Courier New"/>
+                <w:b/>
+                <w:sz w:val="20"/>
+                <w:szCs w:val="20"/>
+              </w:rPr>
+            </w:pPr>
+          </w:p>
+        </w:tc>
+        <w:tc>
+          <w:tcPr>
+            <w:tcW w:w="426" w:type="dxa"/>
+            <w:tcBorders>
+              <w:top w:val="single" w:sz="6" w:space="0" w:color="000000"/>
+              <w:left w:val="single" w:sz="6" w:space="0" w:color="000000"/>
+              <w:bottom w:val="single" w:sz="6" w:space="0" w:color="000000"/>
+              <w:right w:val="single" w:sz="6" w:space="0" w:color="000000"/>
+            </w:tcBorders>
+          </w:tcPr>
+          <w:p>
+            <w:pPr>
+              <w:jc w:val="center"/>
+              <w:rPr>
+                <w:rFonts w:ascii="Courier New" w:eastAsia="Courier New" w:hAnsi="Courier New" w:cs="Courier New"/>
+                <w:b/>
+                <w:sz w:val="20"/>
+                <w:szCs w:val="20"/>
+              </w:rPr>
+            </w:pPr>
+            <w:r>
+              <w:rPr>
+                <w:rFonts w:ascii="Courier New" w:eastAsia="Courier New" w:hAnsi="Courier New" w:cs="Courier New"/>
+                <w:b/>
+                <w:sz w:val="20"/>
+                <w:szCs w:val="20"/>
+              </w:rPr>
+              <w:t>x</w:t>
+            </w:r>
+          </w:p>
+        </w:tc>
+        <w:tc>
+          <w:tcPr>
+            <w:tcW w:w="1417" w:type="dxa"/>
+            <w:tcBorders>
+              <w:top w:val="single" w:sz="6" w:space="0" w:color="000000"/>
+              <w:left w:val="single" w:sz="6" w:space="0" w:color="000000"/>
+              <w:bottom w:val="single" w:sz="6" w:space="0" w:color="000000"/>
+              <w:right w:val="single" w:sz="6" w:space="0" w:color="000000"/>
+            </w:tcBorders>
+          </w:tcPr>
+          <w:p>
+            <w:pPr>
+              <w:rPr>
+                <w:rFonts w:ascii="Courier New" w:eastAsia="Courier New" w:hAnsi="Courier New" w:cs="Courier New"/>
+                <w:sz w:val="20"/>
+                <w:szCs w:val="20"/>
+              </w:rPr>
+            </w:pPr>
+            <w:r>
+              <w:rPr>
+                <w:rFonts w:ascii="Courier New" w:eastAsia="Courier New" w:hAnsi="Courier New" w:cs="Courier New"/>
+                <w:sz w:val="20"/>
+                <w:szCs w:val="20"/>
+              </w:rPr>
+              <w:t>COMPANIA</w:t>
+            </w:r>
+          </w:p>
+        </w:tc>
+        <w:tc>
+          <w:tcPr>
+            <w:tcW w:w="425" w:type="dxa"/>
+            <w:tcBorders>
+              <w:top w:val="single" w:sz="6" w:space="0" w:color="000000"/>
+              <w:left w:val="single" w:sz="6" w:space="0" w:color="000000"/>
+              <w:bottom w:val="single" w:sz="6" w:space="0" w:color="000000"/>
+              <w:right w:val="single" w:sz="4" w:space="0" w:color="000000"/>
+            </w:tcBorders>
+          </w:tcPr>
+          <w:p>
+            <w:pPr>
+              <w:jc w:val="center"/>
+              <w:rPr>
+                <w:rFonts w:ascii="Courier New" w:eastAsia="Courier New" w:hAnsi="Courier New" w:cs="Courier New"/>
+                <w:b/>
+                <w:sz w:val="20"/>
+                <w:szCs w:val="20"/>
+              </w:rPr>
+            </w:pPr>
+            <w:r>
+              <w:rPr>
+                <w:rFonts w:ascii="Courier New" w:eastAsia="Courier New" w:hAnsi="Courier New" w:cs="Courier New"/>
+                <w:b/>
+                <w:sz w:val="20"/>
+                <w:szCs w:val="20"/>
+              </w:rPr>
+              <w:t>x</w:t>
+            </w:r>
+          </w:p>
+        </w:tc>
+      </w:tr>
+    </w:tbl>
+    <w:p/>
+    <w:p>
+      <w:pPr>
+        <w:rPr>
+          <w:sz w:val="18"/>
+          <w:szCs w:val="18"/>
+        </w:rPr>
+      </w:pPr>
+      <w:r>
+        <w:rPr>
+          <w:sz w:val="18"/>
+          <w:szCs w:val="18"/>
+        </w:rPr>
+        <w:t>Ejemplos de registros:</w:t>
+      </w:r>
+    </w:p>
+    <w:p>
+      <w:pPr>
+        <w:rPr>
+          <w:sz w:val="18"/>
+          <w:szCs w:val="18"/>
+        </w:rPr>
+      </w:pPr>
+      <w:r>
+        <w:rPr>
+          <w:sz w:val="18"/>
+          <w:szCs w:val="18"/>
+        </w:rPr>
+        <w:br/>
+        <w:t>1 – “Chile” – “Juan Pérez” – 32 – 1</w:t>
+      </w:r>
+      <w:r>
+        <w:rPr>
+          <w:sz w:val="18"/>
+          <w:szCs w:val="18"/>
+        </w:rPr>
+        <w:br/>
+        <w:t>2 – “Argentin</w:t>
+      </w:r>
+      <w:r>
+        <w:rPr>
+          <w:sz w:val="18"/>
+          <w:szCs w:val="18"/>
+        </w:rPr>
+        <w:t>e</w:t>
+      </w:r>
+      <w:r>
+        <w:rPr>
+          <w:sz w:val="18"/>
+          <w:szCs w:val="18"/>
+        </w:rPr>
+        <w:t>” – “María López” – 28 – 2</w:t>
+      </w:r>
+    </w:p>
+    <w:p>
+      <w:pPr>
+        <w:rPr>
+          <w:sz w:val="18"/>
+          <w:szCs w:val="18"/>
+        </w:rPr>
+      </w:pPr>
+    </w:p>
+    <w:p>
+      <w:pPr>
+        <w:rPr>
+          <w:sz w:val="18"/>
+          <w:szCs w:val="18"/>
+        </w:rPr>
+      </w:pPr>
+    </w:p>
+    <w:p>
+      <w:pPr>
+        <w:rPr>
+          <w:sz w:val="18"/>
+          <w:szCs w:val="18"/>
+        </w:rPr>
+      </w:pPr>
+    </w:p>
+    <w:tbl>
+      <w:tblPr>
+        <w:tblStyle w:val="a1"/>
+        <w:tblW w:w="9360" w:type="dxa"/>
+        <w:tblInd w:w="70" w:type="dxa"/>
+        <w:tblBorders>
+          <w:top w:val="single" w:sz="4" w:space="0" w:color="000000"/>
+          <w:left w:val="single" w:sz="4" w:space="0" w:color="000000"/>
+          <w:bottom w:val="single" w:sz="4" w:space="0" w:color="000000"/>
+          <w:right w:val="single" w:sz="4" w:space="0" w:color="000000"/>
+          <w:insideH w:val="single" w:sz="6" w:space="0" w:color="000000"/>
+          <w:insideV w:val="single" w:sz="6" w:space="0" w:color="000000"/>
+        </w:tblBorders>
+        <w:tblLayout w:type="fixed"/>
+        <w:tblLook w:val="0400" w:firstRow="0" w:lastRow="0" w:firstColumn="0" w:lastColumn="0" w:noHBand="0" w:noVBand="1"/>
+      </w:tblPr>
+      <w:tblGrid>
+        <w:gridCol w:w="1801"/>
+        <w:gridCol w:w="7559"/>
+      </w:tblGrid>
+      <w:tr>
+        <w:trPr>
+          <w:trHeight w:val="309"/>
+        </w:trPr>
+        <w:tc>
+          <w:tcPr>
+            <w:tcW w:w="1801" w:type="dxa"/>
+            <w:tcBorders>
+              <w:top w:val="single" w:sz="4" w:space="0" w:color="000000"/>
+              <w:left w:val="single" w:sz="4" w:space="0" w:color="000000"/>
+              <w:bottom w:val="single" w:sz="4" w:space="0" w:color="000000"/>
+              <w:right w:val="single" w:sz="6" w:space="0" w:color="000000"/>
+            </w:tcBorders>
+            <w:shd w:val="clear" w:color="auto" w:fill="E6E6E6"/>
+            <w:vAlign w:val="center"/>
+          </w:tcPr>
+          <w:p>
+            <w:pPr>
+              <w:rPr>
+                <w:rFonts w:ascii="Courier New" w:eastAsia="Courier New" w:hAnsi="Courier New" w:cs="Courier New"/>
+                <w:b/>
+                <w:sz w:val="20"/>
+                <w:szCs w:val="20"/>
+              </w:rPr>
+            </w:pPr>
+            <w:r>
+              <w:rPr>
+                <w:rFonts w:ascii="Courier New" w:eastAsia="Courier New" w:hAnsi="Courier New" w:cs="Courier New"/>
+                <w:b/>
+                <w:sz w:val="20"/>
+                <w:szCs w:val="20"/>
+              </w:rPr>
+              <w:t>TABLA</w:t>
+            </w:r>
+          </w:p>
+        </w:tc>
+        <w:tc>
+          <w:tcPr>
+            <w:tcW w:w="7559" w:type="dxa"/>
+            <w:tcBorders>
+              <w:top w:val="single" w:sz="4" w:space="0" w:color="000000"/>
+              <w:left w:val="single" w:sz="6" w:space="0" w:color="000000"/>
+              <w:bottom w:val="single" w:sz="4" w:space="0" w:color="000000"/>
+              <w:right w:val="single" w:sz="4" w:space="0" w:color="000000"/>
+            </w:tcBorders>
+            <w:shd w:val="clear" w:color="auto" w:fill="E6E6E6"/>
+            <w:vAlign w:val="center"/>
+          </w:tcPr>
+          <w:p>
+            <w:pPr>
+              <w:pStyle w:val="Ttulo1"/>
+              <w:rPr>
+                <w:rFonts w:ascii="Courier New" w:eastAsia="Courier New" w:hAnsi="Courier New" w:cs="Courier New"/>
+              </w:rPr>
+            </w:pPr>
+            <w:r>
+              <w:rPr>
+                <w:rFonts w:ascii="Courier New" w:eastAsia="Courier New" w:hAnsi="Courier New" w:cs="Courier New"/>
+              </w:rPr>
+              <w:t>CLIENTE_COMP</w:t>
+            </w:r>
+          </w:p>
+        </w:tc>
+      </w:tr>
+      <w:tr>
+        <w:trPr>
+          <w:trHeight w:val="271"/>
+        </w:trPr>
+        <w:tc>
+          <w:tcPr>
+            <w:tcW w:w="1801" w:type="dxa"/>
+            <w:tcBorders>
+              <w:top w:val="single" w:sz="4" w:space="0" w:color="000000"/>
+              <w:left w:val="single" w:sz="4" w:space="0" w:color="000000"/>
+              <w:bottom w:val="single" w:sz="4" w:space="0" w:color="000000"/>
+              <w:right w:val="single" w:sz="6" w:space="0" w:color="000000"/>
+            </w:tcBorders>
+            <w:shd w:val="clear" w:color="auto" w:fill="E6E6E6"/>
+            <w:vAlign w:val="center"/>
+          </w:tcPr>
+          <w:p>
+            <w:pPr>
+              <w:rPr>
+                <w:rFonts w:ascii="Courier New" w:eastAsia="Courier New" w:hAnsi="Courier New" w:cs="Courier New"/>
+                <w:b/>
+                <w:sz w:val="20"/>
+                <w:szCs w:val="20"/>
+              </w:rPr>
+            </w:pPr>
+            <w:r>
+              <w:rPr>
+                <w:rFonts w:ascii="Courier New" w:eastAsia="Courier New" w:hAnsi="Courier New" w:cs="Courier New"/>
+                <w:b/>
+                <w:sz w:val="20"/>
+                <w:szCs w:val="20"/>
+              </w:rPr>
+              <w:t>DESCRIPCIÓN</w:t>
+            </w:r>
+          </w:p>
+        </w:tc>
+        <w:tc>
+          <w:tcPr>
+            <w:tcW w:w="7559" w:type="dxa"/>
+            <w:tcBorders>
+              <w:top w:val="single" w:sz="4" w:space="0" w:color="000000"/>
+              <w:left w:val="single" w:sz="6" w:space="0" w:color="000000"/>
+              <w:bottom w:val="single" w:sz="4" w:space="0" w:color="000000"/>
+              <w:right w:val="single" w:sz="4" w:space="0" w:color="000000"/>
+            </w:tcBorders>
+            <w:shd w:val="clear" w:color="auto" w:fill="E6E6E6"/>
+            <w:vAlign w:val="center"/>
+          </w:tcPr>
+          <w:p>
+            <w:pPr>
+              <w:jc w:val="both"/>
+              <w:rPr>
+                <w:rFonts w:ascii="Courier New" w:eastAsia="Courier New" w:hAnsi="Courier New" w:cs="Courier New"/>
+                <w:sz w:val="20"/>
+                <w:szCs w:val="20"/>
+              </w:rPr>
+            </w:pPr>
+            <w:r>
+              <w:rPr>
+                <w:rFonts w:ascii="Courier New" w:eastAsia="Courier New" w:hAnsi="Courier New" w:cs="Courier New"/>
+                <w:sz w:val="20"/>
+                <w:szCs w:val="20"/>
+              </w:rPr>
+              <w:t>Relación de compras/viajes realizados por clientes en vuelos de la aerolínea</w:t>
+            </w:r>
+          </w:p>
+        </w:tc>
+      </w:tr>
+      <w:tr>
+        <w:trPr>
+          <w:trHeight w:val="260"/>
+        </w:trPr>
+        <w:tc>
+          <w:tcPr>
+            <w:tcW w:w="1801" w:type="dxa"/>
+            <w:tcBorders>
+              <w:top w:val="single" w:sz="4" w:space="0" w:color="000000"/>
+              <w:left w:val="single" w:sz="4" w:space="0" w:color="000000"/>
+              <w:bottom w:val="single" w:sz="6" w:space="0" w:color="000000"/>
+              <w:right w:val="single" w:sz="6" w:space="0" w:color="000000"/>
+            </w:tcBorders>
+            <w:shd w:val="clear" w:color="auto" w:fill="E6E6E6"/>
+            <w:vAlign w:val="center"/>
+          </w:tcPr>
+          <w:p>
+            <w:pPr>
+              <w:rPr>
+                <w:rFonts w:ascii="Courier New" w:eastAsia="Courier New" w:hAnsi="Courier New" w:cs="Courier New"/>
+                <w:b/>
+                <w:sz w:val="20"/>
+                <w:szCs w:val="20"/>
+              </w:rPr>
+            </w:pPr>
+            <w:r>
+              <w:rPr>
+                <w:rFonts w:ascii="Courier New" w:eastAsia="Courier New" w:hAnsi="Courier New" w:cs="Courier New"/>
+                <w:b/>
+                <w:sz w:val="20"/>
+                <w:szCs w:val="20"/>
+              </w:rPr>
+              <w:t>ESQUEMA</w:t>
+            </w:r>
+          </w:p>
+        </w:tc>
+        <w:tc>
+          <w:tcPr>
+            <w:tcW w:w="7559" w:type="dxa"/>
+            <w:tcBorders>
+              <w:top w:val="single" w:sz="4" w:space="0" w:color="000000"/>
+              <w:left w:val="single" w:sz="6" w:space="0" w:color="000000"/>
+              <w:bottom w:val="single" w:sz="6" w:space="0" w:color="000000"/>
+              <w:right w:val="single" w:sz="4" w:space="0" w:color="000000"/>
+            </w:tcBorders>
+            <w:shd w:val="clear" w:color="auto" w:fill="E6E6E6"/>
+            <w:vAlign w:val="center"/>
+          </w:tcPr>
+          <w:p>
+            <w:pPr>
+              <w:jc w:val="both"/>
+              <w:rPr>
+                <w:rFonts w:ascii="Courier New" w:eastAsia="Courier New" w:hAnsi="Courier New" w:cs="Courier New"/>
+                <w:sz w:val="20"/>
+                <w:szCs w:val="20"/>
+              </w:rPr>
+            </w:pPr>
+            <w:r>
+              <w:rPr>
+                <w:rFonts w:ascii="Courier New" w:eastAsia="Courier New" w:hAnsi="Courier New" w:cs="Courier New"/>
+                <w:sz w:val="20"/>
+                <w:szCs w:val="20"/>
+              </w:rPr>
+              <w:t>AEROLINEAS</w:t>
+            </w:r>
+          </w:p>
+        </w:tc>
+      </w:tr>
+    </w:tbl>
+    <w:p>
+      <w:pPr>
+        <w:pStyle w:val="Ttulo5"/>
+        <w:rPr>
+          <w:rFonts w:ascii="Courier New" w:eastAsia="Courier New" w:hAnsi="Courier New" w:cs="Courier New"/>
+          <w:b w:val="0"/>
+          <w:sz w:val="20"/>
+          <w:szCs w:val="20"/>
+        </w:rPr>
+      </w:pPr>
+      <w:r>
+        <w:rPr>
+          <w:rFonts w:ascii="Courier New" w:eastAsia="Courier New" w:hAnsi="Courier New" w:cs="Courier New"/>
+          <w:b w:val="0"/>
+          <w:sz w:val="20"/>
+          <w:szCs w:val="20"/>
+        </w:rPr>
+        <w:t>ESPECIFICACIÓN DE ATRIBUTOS</w:t>
+      </w:r>
+    </w:p>
+    <w:tbl>
+      <w:tblPr>
+        <w:tblStyle w:val="a2"/>
+        <w:tblW w:w="9564" w:type="dxa"/>
+        <w:tblInd w:w="70" w:type="dxa"/>
+        <w:tblBorders>
+          <w:top w:val="single" w:sz="4" w:space="0" w:color="000000"/>
+          <w:left w:val="single" w:sz="4" w:space="0" w:color="000000"/>
+          <w:bottom w:val="single" w:sz="4" w:space="0" w:color="000000"/>
+          <w:right w:val="single" w:sz="4" w:space="0" w:color="000000"/>
+          <w:insideH w:val="single" w:sz="4" w:space="0" w:color="000000"/>
+          <w:insideV w:val="single" w:sz="4" w:space="0" w:color="000000"/>
+        </w:tblBorders>
+        <w:tblLayout w:type="fixed"/>
+        <w:tblLook w:val="0400" w:firstRow="0" w:lastRow="0" w:firstColumn="0" w:lastColumn="0" w:noHBand="0" w:noVBand="1"/>
+      </w:tblPr>
+      <w:tblGrid>
+        <w:gridCol w:w="2335"/>
+        <w:gridCol w:w="284"/>
+        <w:gridCol w:w="708"/>
+        <w:gridCol w:w="3544"/>
+        <w:gridCol w:w="425"/>
+        <w:gridCol w:w="426"/>
+        <w:gridCol w:w="1417"/>
+        <w:gridCol w:w="425"/>
+      </w:tblGrid>
+      <w:tr>
+        <w:tc>
+          <w:tcPr>
+            <w:tcW w:w="2335" w:type="dxa"/>
+            <w:tcBorders>
+              <w:top w:val="single" w:sz="4" w:space="0" w:color="000000"/>
+              <w:left w:val="single" w:sz="4" w:space="0" w:color="000000"/>
+              <w:bottom w:val="single" w:sz="6" w:space="0" w:color="000000"/>
+              <w:right w:val="single" w:sz="6" w:space="0" w:color="000000"/>
+            </w:tcBorders>
+            <w:shd w:val="clear" w:color="auto" w:fill="E6E6E6"/>
+            <w:vAlign w:val="center"/>
+          </w:tcPr>
+          <w:p>
+            <w:pPr>
+              <w:jc w:val="center"/>
+              <w:rPr>
+                <w:rFonts w:ascii="Courier New" w:eastAsia="Courier New" w:hAnsi="Courier New" w:cs="Courier New"/>
+                <w:b/>
+                <w:sz w:val="20"/>
+                <w:szCs w:val="20"/>
+              </w:rPr>
+            </w:pPr>
+            <w:r>
+              <w:rPr>
+                <w:rFonts w:ascii="Courier New" w:eastAsia="Courier New" w:hAnsi="Courier New" w:cs="Courier New"/>
+                <w:b/>
+                <w:sz w:val="20"/>
+                <w:szCs w:val="20"/>
+              </w:rPr>
+              <w:t>COLUMNA</w:t>
+            </w:r>
+          </w:p>
+        </w:tc>
+        <w:tc>
+          <w:tcPr>
+            <w:tcW w:w="284" w:type="dxa"/>
+            <w:tcBorders>
+              <w:top w:val="single" w:sz="4" w:space="0" w:color="000000"/>
+              <w:left w:val="single" w:sz="6" w:space="0" w:color="000000"/>
+              <w:bottom w:val="single" w:sz="6" w:space="0" w:color="000000"/>
+              <w:right w:val="single" w:sz="6" w:space="0" w:color="000000"/>
+            </w:tcBorders>
+            <w:shd w:val="clear" w:color="auto" w:fill="E6E6E6"/>
+            <w:vAlign w:val="center"/>
+          </w:tcPr>
+          <w:p>
+            <w:pPr>
+              <w:pStyle w:val="Ttulo4"/>
+              <w:rPr>
+                <w:rFonts w:ascii="Courier New" w:eastAsia="Courier New" w:hAnsi="Courier New" w:cs="Courier New"/>
+              </w:rPr>
+            </w:pPr>
+            <w:r>
+              <w:rPr>
+                <w:rFonts w:ascii="Courier New" w:eastAsia="Courier New" w:hAnsi="Courier New" w:cs="Courier New"/>
+              </w:rPr>
+              <w:t>T</w:t>
+            </w:r>
+          </w:p>
+        </w:tc>
+        <w:tc>
+          <w:tcPr>
+            <w:tcW w:w="708" w:type="dxa"/>
+            <w:tcBorders>
+              <w:top w:val="single" w:sz="4" w:space="0" w:color="000000"/>
+              <w:left w:val="single" w:sz="6" w:space="0" w:color="000000"/>
+              <w:bottom w:val="single" w:sz="6" w:space="0" w:color="000000"/>
+              <w:right w:val="single" w:sz="6" w:space="0" w:color="000000"/>
+            </w:tcBorders>
+            <w:shd w:val="clear" w:color="auto" w:fill="E6E6E6"/>
+            <w:vAlign w:val="center"/>
+          </w:tcPr>
+          <w:p>
+            <w:pPr>
+              <w:jc w:val="center"/>
+              <w:rPr>
+                <w:rFonts w:ascii="Courier New" w:eastAsia="Courier New" w:hAnsi="Courier New" w:cs="Courier New"/>
+                <w:b/>
+                <w:sz w:val="20"/>
+                <w:szCs w:val="20"/>
+              </w:rPr>
+            </w:pPr>
+            <w:r>
+              <w:rPr>
+                <w:rFonts w:ascii="Courier New" w:eastAsia="Courier New" w:hAnsi="Courier New" w:cs="Courier New"/>
+                <w:b/>
+                <w:sz w:val="20"/>
+                <w:szCs w:val="20"/>
+              </w:rPr>
+              <w:t>L</w:t>
+            </w:r>
+          </w:p>
+        </w:tc>
+        <w:tc>
+          <w:tcPr>
+            <w:tcW w:w="3544" w:type="dxa"/>
+            <w:tcBorders>
+              <w:top w:val="single" w:sz="4" w:space="0" w:color="000000"/>
+              <w:left w:val="single" w:sz="6" w:space="0" w:color="000000"/>
+              <w:bottom w:val="single" w:sz="6" w:space="0" w:color="000000"/>
+              <w:right w:val="single" w:sz="6" w:space="0" w:color="000000"/>
+            </w:tcBorders>
+            <w:shd w:val="clear" w:color="auto" w:fill="E6E6E6"/>
+            <w:vAlign w:val="center"/>
+          </w:tcPr>
+          <w:p>
+            <w:pPr>
+              <w:jc w:val="center"/>
+              <w:rPr>
+                <w:rFonts w:ascii="Courier New" w:eastAsia="Courier New" w:hAnsi="Courier New" w:cs="Courier New"/>
+                <w:b/>
+                <w:sz w:val="20"/>
+                <w:szCs w:val="20"/>
+              </w:rPr>
+            </w:pPr>
+            <w:r>
+              <w:rPr>
+                <w:rFonts w:ascii="Courier New" w:eastAsia="Courier New" w:hAnsi="Courier New" w:cs="Courier New"/>
+                <w:b/>
+                <w:sz w:val="20"/>
+                <w:szCs w:val="20"/>
+              </w:rPr>
+              <w:t>DESCRIPCIÓN</w:t>
+            </w:r>
+          </w:p>
+        </w:tc>
+        <w:tc>
+          <w:tcPr>
+            <w:tcW w:w="425" w:type="dxa"/>
+            <w:tcBorders>
+              <w:top w:val="single" w:sz="4" w:space="0" w:color="000000"/>
+              <w:left w:val="single" w:sz="6" w:space="0" w:color="000000"/>
+              <w:bottom w:val="single" w:sz="6" w:space="0" w:color="000000"/>
+              <w:right w:val="single" w:sz="6" w:space="0" w:color="000000"/>
+            </w:tcBorders>
+            <w:shd w:val="clear" w:color="auto" w:fill="E6E6E6"/>
+            <w:vAlign w:val="center"/>
+          </w:tcPr>
+          <w:p>
+            <w:pPr>
+              <w:jc w:val="center"/>
+              <w:rPr>
+                <w:rFonts w:ascii="Courier New" w:eastAsia="Courier New" w:hAnsi="Courier New" w:cs="Courier New"/>
+                <w:b/>
+                <w:sz w:val="20"/>
+                <w:szCs w:val="20"/>
+              </w:rPr>
+            </w:pPr>
+            <w:r>
+              <w:rPr>
+                <w:rFonts w:ascii="Courier New" w:eastAsia="Courier New" w:hAnsi="Courier New" w:cs="Courier New"/>
+                <w:b/>
+                <w:sz w:val="20"/>
+                <w:szCs w:val="20"/>
+              </w:rPr>
+              <w:t>PK</w:t>
+            </w:r>
+          </w:p>
+        </w:tc>
+        <w:tc>
+          <w:tcPr>
+            <w:tcW w:w="426" w:type="dxa"/>
+            <w:tcBorders>
+              <w:top w:val="single" w:sz="4" w:space="0" w:color="000000"/>
+              <w:left w:val="single" w:sz="6" w:space="0" w:color="000000"/>
+              <w:bottom w:val="single" w:sz="6" w:space="0" w:color="000000"/>
+              <w:right w:val="single" w:sz="6" w:space="0" w:color="000000"/>
+            </w:tcBorders>
+            <w:shd w:val="clear" w:color="auto" w:fill="E6E6E6"/>
+            <w:vAlign w:val="center"/>
+          </w:tcPr>
+          <w:p>
+            <w:pPr>
+              <w:jc w:val="center"/>
+              <w:rPr>
+                <w:rFonts w:ascii="Courier New" w:eastAsia="Courier New" w:hAnsi="Courier New" w:cs="Courier New"/>
+                <w:b/>
+                <w:sz w:val="20"/>
+                <w:szCs w:val="20"/>
+              </w:rPr>
+            </w:pPr>
+            <w:r>
+              <w:rPr>
+                <w:rFonts w:ascii="Courier New" w:eastAsia="Courier New" w:hAnsi="Courier New" w:cs="Courier New"/>
+                <w:b/>
+                <w:sz w:val="20"/>
+                <w:szCs w:val="20"/>
+              </w:rPr>
+              <w:t>FK</w:t>
+            </w:r>
+          </w:p>
+        </w:tc>
+        <w:tc>
+          <w:tcPr>
+            <w:tcW w:w="1417" w:type="dxa"/>
+            <w:tcBorders>
+              <w:top w:val="single" w:sz="4" w:space="0" w:color="000000"/>
+              <w:left w:val="single" w:sz="6" w:space="0" w:color="000000"/>
+              <w:bottom w:val="single" w:sz="6" w:space="0" w:color="000000"/>
+              <w:right w:val="single" w:sz="6" w:space="0" w:color="000000"/>
+            </w:tcBorders>
+            <w:shd w:val="clear" w:color="auto" w:fill="E6E6E6"/>
+            <w:vAlign w:val="center"/>
+          </w:tcPr>
+          <w:p>
+            <w:pPr>
+              <w:pStyle w:val="Ttulo4"/>
+              <w:rPr>
+                <w:rFonts w:ascii="Courier New" w:eastAsia="Courier New" w:hAnsi="Courier New" w:cs="Courier New"/>
+              </w:rPr>
+            </w:pPr>
+            <w:r>
+              <w:rPr>
+                <w:rFonts w:ascii="Courier New" w:eastAsia="Courier New" w:hAnsi="Courier New" w:cs="Courier New"/>
+              </w:rPr>
+              <w:t>TABLA REF.</w:t>
+            </w:r>
+          </w:p>
+        </w:tc>
+        <w:tc>
+          <w:tcPr>
+            <w:tcW w:w="425" w:type="dxa"/>
+            <w:tcBorders>
+              <w:top w:val="single" w:sz="4" w:space="0" w:color="000000"/>
+              <w:left w:val="single" w:sz="6" w:space="0" w:color="000000"/>
+              <w:bottom w:val="single" w:sz="6" w:space="0" w:color="000000"/>
+              <w:right w:val="single" w:sz="4" w:space="0" w:color="000000"/>
+            </w:tcBorders>
+            <w:shd w:val="clear" w:color="auto" w:fill="E6E6E6"/>
+            <w:vAlign w:val="center"/>
+          </w:tcPr>
+          <w:p>
+            <w:pPr>
+              <w:pStyle w:val="Ttulo4"/>
+              <w:rPr>
+                <w:rFonts w:ascii="Courier New" w:eastAsia="Courier New" w:hAnsi="Courier New" w:cs="Courier New"/>
+              </w:rPr>
+            </w:pPr>
+            <w:r>
+              <w:rPr>
+                <w:rFonts w:ascii="Courier New" w:eastAsia="Courier New" w:hAnsi="Courier New" w:cs="Courier New"/>
+              </w:rPr>
+              <w:t>R</w:t>
+            </w:r>
+          </w:p>
+        </w:tc>
+      </w:tr>
+      <w:tr>
+        <w:tc>
+          <w:tcPr>
+            <w:tcW w:w="2335" w:type="dxa"/>
+            <w:tcBorders>
+              <w:top w:val="single" w:sz="6" w:space="0" w:color="000000"/>
+              <w:left w:val="single" w:sz="4" w:space="0" w:color="000000"/>
+              <w:bottom w:val="single" w:sz="6" w:space="0" w:color="000000"/>
+              <w:right w:val="single" w:sz="6" w:space="0" w:color="000000"/>
+            </w:tcBorders>
+          </w:tcPr>
+          <w:p>
+            <w:pPr>
+              <w:rPr>
+                <w:rFonts w:ascii="Courier New" w:eastAsia="Courier New" w:hAnsi="Courier New" w:cs="Courier New"/>
+                <w:sz w:val="20"/>
+                <w:szCs w:val="20"/>
+              </w:rPr>
+            </w:pPr>
+            <w:r>
+              <w:rPr>
+                <w:rFonts w:ascii="Courier New" w:eastAsia="Courier New" w:hAnsi="Courier New" w:cs="Courier New"/>
+                <w:sz w:val="20"/>
+                <w:szCs w:val="20"/>
+              </w:rPr>
+              <w:t>ID_COMP</w:t>
+            </w:r>
+            <w:r>
+              <w:rPr>
+                <w:rFonts w:ascii="Courier New" w:eastAsia="Courier New" w:hAnsi="Courier New" w:cs="Courier New"/>
+                <w:sz w:val="20"/>
+                <w:szCs w:val="20"/>
+              </w:rPr>
+              <w:t>ANIA</w:t>
+            </w:r>
+          </w:p>
+        </w:tc>
+        <w:tc>
+          <w:tcPr>
+            <w:tcW w:w="284" w:type="dxa"/>
+            <w:tcBorders>
+              <w:top w:val="single" w:sz="6" w:space="0" w:color="000000"/>
+              <w:left w:val="single" w:sz="6" w:space="0" w:color="000000"/>
+              <w:bottom w:val="single" w:sz="6" w:space="0" w:color="000000"/>
+              <w:right w:val="single" w:sz="6" w:space="0" w:color="000000"/>
+            </w:tcBorders>
+          </w:tcPr>
+          <w:p>
+            <w:pPr>
+              <w:jc w:val="center"/>
+              <w:rPr>
+                <w:rFonts w:ascii="Courier New" w:eastAsia="Courier New" w:hAnsi="Courier New" w:cs="Courier New"/>
+                <w:sz w:val="20"/>
+                <w:szCs w:val="20"/>
+              </w:rPr>
+            </w:pPr>
+            <w:r>
+              <w:rPr>
+                <w:rFonts w:ascii="Courier New" w:eastAsia="Courier New" w:hAnsi="Courier New" w:cs="Courier New"/>
+                <w:sz w:val="20"/>
+                <w:szCs w:val="20"/>
+              </w:rPr>
+              <w:t>N</w:t>
+            </w:r>
+          </w:p>
+        </w:tc>
+        <w:tc>
+          <w:tcPr>
+            <w:tcW w:w="708" w:type="dxa"/>
+            <w:tcBorders>
+              <w:top w:val="single" w:sz="6" w:space="0" w:color="000000"/>
+              <w:left w:val="single" w:sz="6" w:space="0" w:color="000000"/>
+              <w:bottom w:val="single" w:sz="6" w:space="0" w:color="000000"/>
+              <w:right w:val="single" w:sz="6" w:space="0" w:color="000000"/>
+            </w:tcBorders>
+          </w:tcPr>
+          <w:p>
+            <w:pPr>
+              <w:jc w:val="center"/>
+              <w:rPr>
+                <w:rFonts w:ascii="Courier New" w:eastAsia="Courier New" w:hAnsi="Courier New" w:cs="Courier New"/>
+                <w:sz w:val="20"/>
+                <w:szCs w:val="20"/>
+              </w:rPr>
+            </w:pPr>
+            <w:r>
+              <w:rPr>
+                <w:rFonts w:ascii="Courier New" w:eastAsia="Courier New" w:hAnsi="Courier New" w:cs="Courier New"/>
+                <w:sz w:val="20"/>
+                <w:szCs w:val="20"/>
+              </w:rPr>
+              <w:t>4</w:t>
+            </w:r>
+          </w:p>
+        </w:tc>
+        <w:tc>
+          <w:tcPr>
+            <w:tcW w:w="3544" w:type="dxa"/>
+            <w:tcBorders>
+              <w:top w:val="single" w:sz="6" w:space="0" w:color="000000"/>
+              <w:left w:val="single" w:sz="6" w:space="0" w:color="000000"/>
+              <w:bottom w:val="single" w:sz="6" w:space="0" w:color="000000"/>
+              <w:right w:val="single" w:sz="6" w:space="0" w:color="000000"/>
+            </w:tcBorders>
+          </w:tcPr>
+          <w:p>
+            <w:pPr>
+              <w:rPr>
+                <w:rFonts w:ascii="Courier New" w:eastAsia="Courier New" w:hAnsi="Courier New" w:cs="Courier New"/>
+                <w:sz w:val="20"/>
+                <w:szCs w:val="20"/>
+              </w:rPr>
+            </w:pPr>
+            <w:r>
+              <w:rPr>
+                <w:rFonts w:ascii="Courier New" w:eastAsia="Courier New" w:hAnsi="Courier New" w:cs="Courier New"/>
+                <w:sz w:val="20"/>
+                <w:szCs w:val="20"/>
+              </w:rPr>
+              <w:t>Identificador único de la compra/viaje</w:t>
+            </w:r>
+            <w:r>
+              <w:rPr>
+                <w:rFonts w:ascii="Courier New" w:eastAsia="Courier New" w:hAnsi="Courier New" w:cs="Courier New"/>
+                <w:sz w:val="20"/>
+                <w:szCs w:val="20"/>
+              </w:rPr>
+              <w:t>(autonumérico)</w:t>
+            </w:r>
+          </w:p>
+        </w:tc>
+        <w:tc>
+          <w:tcPr>
+            <w:tcW w:w="425" w:type="dxa"/>
+            <w:tcBorders>
+              <w:top w:val="single" w:sz="6" w:space="0" w:color="000000"/>
+              <w:left w:val="single" w:sz="6" w:space="0" w:color="000000"/>
+              <w:bottom w:val="single" w:sz="6" w:space="0" w:color="000000"/>
+              <w:right w:val="single" w:sz="6" w:space="0" w:color="000000"/>
+            </w:tcBorders>
+          </w:tcPr>
+          <w:p>
+            <w:pPr>
+              <w:jc w:val="center"/>
+              <w:rPr>
+                <w:rFonts w:ascii="Courier New" w:eastAsia="Courier New" w:hAnsi="Courier New" w:cs="Courier New"/>
+                <w:b/>
+                <w:sz w:val="20"/>
+                <w:szCs w:val="20"/>
+              </w:rPr>
+            </w:pPr>
+            <w:r>
+              <w:rPr>
+                <w:rFonts w:ascii="Courier New" w:eastAsia="Courier New" w:hAnsi="Courier New" w:cs="Courier New"/>
+                <w:b/>
+                <w:sz w:val="20"/>
+                <w:szCs w:val="20"/>
+              </w:rPr>
+              <w:t>x</w:t>
+            </w:r>
+          </w:p>
+        </w:tc>
+        <w:tc>
+          <w:tcPr>
+            <w:tcW w:w="426" w:type="dxa"/>
+            <w:tcBorders>
+              <w:top w:val="single" w:sz="6" w:space="0" w:color="000000"/>
+              <w:left w:val="single" w:sz="6" w:space="0" w:color="000000"/>
+              <w:bottom w:val="single" w:sz="6" w:space="0" w:color="000000"/>
+              <w:right w:val="single" w:sz="6" w:space="0" w:color="000000"/>
+            </w:tcBorders>
+          </w:tcPr>
+          <w:p>
+            <w:pPr>
+              <w:jc w:val="center"/>
+              <w:rPr>
+                <w:rFonts w:ascii="Courier New" w:eastAsia="Courier New" w:hAnsi="Courier New" w:cs="Courier New"/>
+                <w:b/>
+                <w:sz w:val="20"/>
+                <w:szCs w:val="20"/>
+              </w:rPr>
+            </w:pPr>
+          </w:p>
+        </w:tc>
+        <w:tc>
+          <w:tcPr>
+            <w:tcW w:w="1417" w:type="dxa"/>
+            <w:tcBorders>
+              <w:top w:val="single" w:sz="6" w:space="0" w:color="000000"/>
+              <w:left w:val="single" w:sz="6" w:space="0" w:color="000000"/>
+              <w:bottom w:val="single" w:sz="6" w:space="0" w:color="000000"/>
+              <w:right w:val="single" w:sz="6" w:space="0" w:color="000000"/>
+            </w:tcBorders>
+          </w:tcPr>
+          <w:p>
+            <w:pPr>
+              <w:jc w:val="center"/>
+              <w:rPr>
+                <w:rFonts w:ascii="Courier New" w:eastAsia="Courier New" w:hAnsi="Courier New" w:cs="Courier New"/>
+                <w:sz w:val="20"/>
+                <w:szCs w:val="20"/>
+              </w:rPr>
+            </w:pPr>
+          </w:p>
+        </w:tc>
+        <w:tc>
+          <w:tcPr>
+            <w:tcW w:w="425" w:type="dxa"/>
+            <w:tcBorders>
+              <w:top w:val="single" w:sz="6" w:space="0" w:color="000000"/>
+              <w:left w:val="single" w:sz="6" w:space="0" w:color="000000"/>
+              <w:bottom w:val="single" w:sz="6" w:space="0" w:color="000000"/>
+              <w:right w:val="single" w:sz="4" w:space="0" w:color="000000"/>
+            </w:tcBorders>
+          </w:tcPr>
+          <w:p>
+            <w:pPr>
+              <w:jc w:val="center"/>
+              <w:rPr>
+                <w:rFonts w:ascii="Courier New" w:eastAsia="Courier New" w:hAnsi="Courier New" w:cs="Courier New"/>
+                <w:b/>
+                <w:sz w:val="20"/>
+                <w:szCs w:val="20"/>
+              </w:rPr>
+            </w:pPr>
+            <w:r>
+              <w:rPr>
+                <w:rFonts w:ascii="Courier New" w:eastAsia="Courier New" w:hAnsi="Courier New" w:cs="Courier New"/>
+                <w:b/>
+                <w:sz w:val="20"/>
+                <w:szCs w:val="20"/>
+              </w:rPr>
+              <w:t>x</w:t>
+            </w:r>
+          </w:p>
+        </w:tc>
+      </w:tr>
+      <w:tr>
+        <w:tc>
+          <w:tcPr>
+            <w:tcW w:w="2335" w:type="dxa"/>
+            <w:tcBorders>
+              <w:top w:val="single" w:sz="6" w:space="0" w:color="000000"/>
+              <w:left w:val="single" w:sz="4" w:space="0" w:color="000000"/>
+              <w:bottom w:val="single" w:sz="6" w:space="0" w:color="000000"/>
+              <w:right w:val="single" w:sz="6" w:space="0" w:color="000000"/>
+            </w:tcBorders>
+          </w:tcPr>
+          <w:p>
+            <w:pPr>
+              <w:rPr>
+                <w:rFonts w:ascii="Courier New" w:eastAsia="Courier New" w:hAnsi="Courier New" w:cs="Courier New"/>
+                <w:sz w:val="20"/>
+                <w:szCs w:val="20"/>
+              </w:rPr>
+            </w:pPr>
+            <w:r>
+              <w:rPr>
+                <w:rFonts w:ascii="Courier New" w:eastAsia="Courier New" w:hAnsi="Courier New" w:cs="Courier New"/>
+                <w:sz w:val="20"/>
+                <w:szCs w:val="20"/>
+              </w:rPr>
+              <w:t>ID_CLIENTE</w:t>
+            </w:r>
+          </w:p>
+        </w:tc>
+        <w:tc>
+          <w:tcPr>
+            <w:tcW w:w="284" w:type="dxa"/>
+            <w:tcBorders>
+              <w:top w:val="single" w:sz="6" w:space="0" w:color="000000"/>
+              <w:left w:val="single" w:sz="6" w:space="0" w:color="000000"/>
+              <w:bottom w:val="single" w:sz="6" w:space="0" w:color="000000"/>
+              <w:right w:val="single" w:sz="6" w:space="0" w:color="000000"/>
+            </w:tcBorders>
+          </w:tcPr>
+          <w:p>
+            <w:pPr>
+              <w:jc w:val="center"/>
+              <w:rPr>
+                <w:rFonts w:ascii="Courier New" w:eastAsia="Courier New" w:hAnsi="Courier New" w:cs="Courier New"/>
+                <w:sz w:val="20"/>
+                <w:szCs w:val="20"/>
+              </w:rPr>
+            </w:pPr>
+            <w:r>
+              <w:rPr>
+                <w:rFonts w:ascii="Courier New" w:eastAsia="Courier New" w:hAnsi="Courier New" w:cs="Courier New"/>
+                <w:sz w:val="20"/>
+                <w:szCs w:val="20"/>
+              </w:rPr>
+              <w:t>N</w:t>
+            </w:r>
+          </w:p>
+        </w:tc>
+        <w:tc>
+          <w:tcPr>
+            <w:tcW w:w="708" w:type="dxa"/>
+            <w:tcBorders>
+              <w:top w:val="single" w:sz="6" w:space="0" w:color="000000"/>
+              <w:left w:val="single" w:sz="6" w:space="0" w:color="000000"/>
+              <w:bottom w:val="single" w:sz="6" w:space="0" w:color="000000"/>
+              <w:right w:val="single" w:sz="6" w:space="0" w:color="000000"/>
+            </w:tcBorders>
+          </w:tcPr>
+          <w:p>
+            <w:pPr>
+              <w:jc w:val="center"/>
+              <w:rPr>
+                <w:rFonts w:ascii="Courier New" w:eastAsia="Courier New" w:hAnsi="Courier New" w:cs="Courier New"/>
+                <w:sz w:val="20"/>
+                <w:szCs w:val="20"/>
+              </w:rPr>
+            </w:pPr>
+            <w:r>
+              <w:rPr>
+                <w:rFonts w:ascii="Courier New" w:eastAsia="Courier New" w:hAnsi="Courier New" w:cs="Courier New"/>
+                <w:sz w:val="20"/>
+                <w:szCs w:val="20"/>
+              </w:rPr>
+              <w:t>4</w:t>
+            </w:r>
+          </w:p>
+        </w:tc>
+        <w:tc>
+          <w:tcPr>
+            <w:tcW w:w="3544" w:type="dxa"/>
+            <w:tcBorders>
+              <w:top w:val="single" w:sz="6" w:space="0" w:color="000000"/>
+              <w:left w:val="single" w:sz="6" w:space="0" w:color="000000"/>
+              <w:bottom w:val="single" w:sz="6" w:space="0" w:color="000000"/>
+              <w:right w:val="single" w:sz="6" w:space="0" w:color="000000"/>
+            </w:tcBorders>
+          </w:tcPr>
+          <w:p>
+            <w:pPr>
+              <w:tabs>
+                <w:tab w:val="right" w:pos="3404"/>
+              </w:tabs>
+              <w:rPr>
+                <w:rFonts w:ascii="Courier New" w:eastAsia="Courier New" w:hAnsi="Courier New" w:cs="Courier New"/>
+                <w:sz w:val="20"/>
+                <w:szCs w:val="20"/>
+              </w:rPr>
+            </w:pPr>
+            <w:r>
+              <w:rPr>
+                <w:rFonts w:ascii="Courier New" w:eastAsia="Courier New" w:hAnsi="Courier New" w:cs="Courier New"/>
+                <w:sz w:val="20"/>
+                <w:szCs w:val="20"/>
+              </w:rPr>
+              <w:t>Cliente asociado a la compra/viaje</w:t>
+            </w:r>
+          </w:p>
+        </w:tc>
+        <w:tc>
+          <w:tcPr>
+            <w:tcW w:w="425" w:type="dxa"/>
+            <w:tcBorders>
+              <w:top w:val="single" w:sz="6" w:space="0" w:color="000000"/>
+              <w:left w:val="single" w:sz="6" w:space="0" w:color="000000"/>
+              <w:bottom w:val="single" w:sz="6" w:space="0" w:color="000000"/>
+              <w:right w:val="single" w:sz="6" w:space="0" w:color="000000"/>
+            </w:tcBorders>
+          </w:tcPr>
+          <w:p>
+            <w:pPr>
+              <w:jc w:val="center"/>
+              <w:rPr>
+                <w:rFonts w:ascii="Courier New" w:eastAsia="Courier New" w:hAnsi="Courier New" w:cs="Courier New"/>
+                <w:b/>
+                <w:sz w:val="20"/>
+                <w:szCs w:val="20"/>
+              </w:rPr>
+            </w:pPr>
+          </w:p>
+        </w:tc>
+        <w:tc>
+          <w:tcPr>
+            <w:tcW w:w="426" w:type="dxa"/>
+            <w:tcBorders>
+              <w:top w:val="single" w:sz="6" w:space="0" w:color="000000"/>
+              <w:left w:val="single" w:sz="6" w:space="0" w:color="000000"/>
+              <w:bottom w:val="single" w:sz="6" w:space="0" w:color="000000"/>
+              <w:right w:val="single" w:sz="6" w:space="0" w:color="000000"/>
+            </w:tcBorders>
+          </w:tcPr>
+          <w:p>
+            <w:pPr>
+              <w:jc w:val="center"/>
+              <w:rPr>
+                <w:rFonts w:ascii="Courier New" w:eastAsia="Courier New" w:hAnsi="Courier New" w:cs="Courier New"/>
+                <w:b/>
+                <w:sz w:val="20"/>
+                <w:szCs w:val="20"/>
+              </w:rPr>
+            </w:pPr>
+            <w:r>
+              <w:rPr>
+                <w:rFonts w:ascii="Courier New" w:eastAsia="Courier New" w:hAnsi="Courier New" w:cs="Courier New"/>
+                <w:b/>
+                <w:sz w:val="20"/>
+                <w:szCs w:val="20"/>
+              </w:rPr>
+              <w:t>x</w:t>
+            </w:r>
+          </w:p>
+        </w:tc>
+        <w:tc>
+          <w:tcPr>
+            <w:tcW w:w="1417" w:type="dxa"/>
+            <w:tcBorders>
+              <w:top w:val="single" w:sz="6" w:space="0" w:color="000000"/>
+              <w:left w:val="single" w:sz="6" w:space="0" w:color="000000"/>
+              <w:bottom w:val="single" w:sz="6" w:space="0" w:color="000000"/>
+              <w:right w:val="single" w:sz="6" w:space="0" w:color="000000"/>
+            </w:tcBorders>
+          </w:tcPr>
+          <w:p>
+            <w:pPr>
+              <w:jc w:val="center"/>
+              <w:rPr>
+                <w:rFonts w:ascii="Courier New" w:eastAsia="Courier New" w:hAnsi="Courier New" w:cs="Courier New"/>
+                <w:sz w:val="20"/>
+                <w:szCs w:val="20"/>
+              </w:rPr>
+            </w:pPr>
+            <w:r>
+              <w:rPr>
+                <w:rFonts w:ascii="Courier New" w:eastAsia="Courier New" w:hAnsi="Courier New" w:cs="Courier New"/>
+                <w:sz w:val="20"/>
+                <w:szCs w:val="20"/>
+              </w:rPr>
+              <w:t>CLIENTE</w:t>
+            </w:r>
+          </w:p>
+        </w:tc>
+        <w:tc>
+          <w:tcPr>
+            <w:tcW w:w="425" w:type="dxa"/>
+            <w:tcBorders>
+              <w:top w:val="single" w:sz="6" w:space="0" w:color="000000"/>
+              <w:left w:val="single" w:sz="6" w:space="0" w:color="000000"/>
+              <w:bottom w:val="single" w:sz="6" w:space="0" w:color="000000"/>
+              <w:right w:val="single" w:sz="4" w:space="0" w:color="000000"/>
+            </w:tcBorders>
+          </w:tcPr>
+          <w:p>
+            <w:pPr>
+              <w:jc w:val="center"/>
+              <w:rPr>
+                <w:rFonts w:ascii="Courier New" w:eastAsia="Courier New" w:hAnsi="Courier New" w:cs="Courier New"/>
+                <w:b/>
+                <w:sz w:val="20"/>
+                <w:szCs w:val="20"/>
+              </w:rPr>
+            </w:pPr>
+            <w:r>
+              <w:rPr>
+                <w:rFonts w:ascii="Courier New" w:eastAsia="Courier New" w:hAnsi="Courier New" w:cs="Courier New"/>
+                <w:b/>
+                <w:sz w:val="20"/>
+                <w:szCs w:val="20"/>
+              </w:rPr>
+              <w:t>x</w:t>
+            </w:r>
+          </w:p>
+        </w:tc>
+      </w:tr>
+      <w:tr>
+        <w:tc>
+          <w:tcPr>
+            <w:tcW w:w="2335" w:type="dxa"/>
+            <w:tcBorders>
+              <w:top w:val="single" w:sz="6" w:space="0" w:color="000000"/>
+              <w:left w:val="single" w:sz="4" w:space="0" w:color="000000"/>
+              <w:bottom w:val="single" w:sz="6" w:space="0" w:color="000000"/>
+              <w:right w:val="single" w:sz="6" w:space="0" w:color="000000"/>
+            </w:tcBorders>
+          </w:tcPr>
+          <w:p>
+            <w:pPr>
+              <w:rPr>
+                <w:rFonts w:ascii="Courier New" w:eastAsia="Courier New" w:hAnsi="Courier New" w:cs="Courier New"/>
+                <w:sz w:val="20"/>
+                <w:szCs w:val="20"/>
+              </w:rPr>
+            </w:pPr>
+            <w:r>
+              <w:rPr>
+                <w:rFonts w:ascii="Courier New" w:eastAsia="Courier New" w:hAnsi="Courier New" w:cs="Courier New"/>
+                <w:sz w:val="20"/>
+                <w:szCs w:val="20"/>
+              </w:rPr>
+              <w:t>ID_VUELO</w:t>
+            </w:r>
+          </w:p>
+        </w:tc>
+        <w:tc>
+          <w:tcPr>
+            <w:tcW w:w="284" w:type="dxa"/>
+            <w:tcBorders>
+              <w:top w:val="single" w:sz="6" w:space="0" w:color="000000"/>
+              <w:left w:val="single" w:sz="6" w:space="0" w:color="000000"/>
+              <w:bottom w:val="single" w:sz="6" w:space="0" w:color="000000"/>
+              <w:right w:val="single" w:sz="6" w:space="0" w:color="000000"/>
+            </w:tcBorders>
+          </w:tcPr>
+          <w:p>
+            <w:pPr>
+              <w:jc w:val="center"/>
+              <w:rPr>
+                <w:rFonts w:ascii="Courier New" w:eastAsia="Courier New" w:hAnsi="Courier New" w:cs="Courier New"/>
+                <w:sz w:val="20"/>
+                <w:szCs w:val="20"/>
+              </w:rPr>
+            </w:pPr>
+            <w:r>
+              <w:rPr>
+                <w:rFonts w:ascii="Courier New" w:eastAsia="Courier New" w:hAnsi="Courier New" w:cs="Courier New"/>
+                <w:sz w:val="20"/>
+                <w:szCs w:val="20"/>
+              </w:rPr>
+              <w:t>N</w:t>
+            </w:r>
+          </w:p>
+        </w:tc>
+        <w:tc>
+          <w:tcPr>
+            <w:tcW w:w="708" w:type="dxa"/>
+            <w:tcBorders>
+              <w:top w:val="single" w:sz="6" w:space="0" w:color="000000"/>
+              <w:left w:val="single" w:sz="6" w:space="0" w:color="000000"/>
+              <w:bottom w:val="single" w:sz="6" w:space="0" w:color="000000"/>
+              <w:right w:val="single" w:sz="6" w:space="0" w:color="000000"/>
+            </w:tcBorders>
+          </w:tcPr>
+          <w:p>
+            <w:pPr>
+              <w:jc w:val="center"/>
+              <w:rPr>
+                <w:rFonts w:ascii="Courier New" w:eastAsia="Courier New" w:hAnsi="Courier New" w:cs="Courier New"/>
+                <w:sz w:val="20"/>
+                <w:szCs w:val="20"/>
+              </w:rPr>
+            </w:pPr>
+            <w:r>
+              <w:rPr>
+                <w:rFonts w:ascii="Courier New" w:eastAsia="Courier New" w:hAnsi="Courier New" w:cs="Courier New"/>
+                <w:sz w:val="20"/>
+                <w:szCs w:val="20"/>
+              </w:rPr>
+              <w:t>4</w:t>
+            </w:r>
+          </w:p>
+        </w:tc>
+        <w:tc>
+          <w:tcPr>
+            <w:tcW w:w="3544" w:type="dxa"/>
+            <w:tcBorders>
+              <w:top w:val="single" w:sz="6" w:space="0" w:color="000000"/>
+              <w:left w:val="single" w:sz="6" w:space="0" w:color="000000"/>
+              <w:bottom w:val="single" w:sz="6" w:space="0" w:color="000000"/>
+              <w:right w:val="single" w:sz="6" w:space="0" w:color="000000"/>
+            </w:tcBorders>
+          </w:tcPr>
+          <w:p>
+            <w:pPr>
+              <w:rPr>
+                <w:rFonts w:ascii="Courier New" w:eastAsia="Courier New" w:hAnsi="Courier New" w:cs="Courier New"/>
+                <w:sz w:val="20"/>
+                <w:szCs w:val="20"/>
+              </w:rPr>
+            </w:pPr>
+            <w:r>
+              <w:rPr>
+                <w:rFonts w:ascii="Courier New" w:eastAsia="Courier New" w:hAnsi="Courier New" w:cs="Courier New"/>
+                <w:sz w:val="20"/>
+                <w:szCs w:val="20"/>
+              </w:rPr>
+              <w:t>Vuelo en el que viaja el cliente</w:t>
+            </w:r>
+          </w:p>
+        </w:tc>
+        <w:tc>
+          <w:tcPr>
+            <w:tcW w:w="425" w:type="dxa"/>
+            <w:tcBorders>
+              <w:top w:val="single" w:sz="6" w:space="0" w:color="000000"/>
+              <w:left w:val="single" w:sz="6" w:space="0" w:color="000000"/>
+              <w:bottom w:val="single" w:sz="6" w:space="0" w:color="000000"/>
+              <w:right w:val="single" w:sz="6" w:space="0" w:color="000000"/>
+            </w:tcBorders>
+          </w:tcPr>
+          <w:p>
+            <w:pPr>
+              <w:jc w:val="center"/>
+              <w:rPr>
+                <w:rFonts w:ascii="Courier New" w:eastAsia="Courier New" w:hAnsi="Courier New" w:cs="Courier New"/>
+                <w:b/>
+                <w:sz w:val="20"/>
+                <w:szCs w:val="20"/>
+              </w:rPr>
+            </w:pPr>
+          </w:p>
+        </w:tc>
+        <w:tc>
+          <w:tcPr>
+            <w:tcW w:w="426" w:type="dxa"/>
+            <w:tcBorders>
+              <w:top w:val="single" w:sz="6" w:space="0" w:color="000000"/>
+              <w:left w:val="single" w:sz="6" w:space="0" w:color="000000"/>
+              <w:bottom w:val="single" w:sz="6" w:space="0" w:color="000000"/>
+              <w:right w:val="single" w:sz="6" w:space="0" w:color="000000"/>
+            </w:tcBorders>
+          </w:tcPr>
+          <w:p>
+            <w:pPr>
+              <w:jc w:val="center"/>
+              <w:rPr>
+                <w:rFonts w:ascii="Courier New" w:eastAsia="Courier New" w:hAnsi="Courier New" w:cs="Courier New"/>
+                <w:b/>
+                <w:sz w:val="20"/>
+                <w:szCs w:val="20"/>
+              </w:rPr>
+            </w:pPr>
+            <w:r>
+              <w:rPr>
+                <w:rFonts w:ascii="Courier New" w:eastAsia="Courier New" w:hAnsi="Courier New" w:cs="Courier New"/>
+                <w:b/>
+                <w:sz w:val="20"/>
+                <w:szCs w:val="20"/>
+              </w:rPr>
+              <w:t>x</w:t>
+            </w:r>
+          </w:p>
+        </w:tc>
+        <w:tc>
+          <w:tcPr>
+            <w:tcW w:w="1417" w:type="dxa"/>
+            <w:tcBorders>
+              <w:top w:val="single" w:sz="6" w:space="0" w:color="000000"/>
+              <w:left w:val="single" w:sz="6" w:space="0" w:color="000000"/>
+              <w:bottom w:val="single" w:sz="6" w:space="0" w:color="000000"/>
+              <w:right w:val="single" w:sz="6" w:space="0" w:color="000000"/>
+            </w:tcBorders>
+          </w:tcPr>
+          <w:p>
+            <w:pPr>
+              <w:jc w:val="center"/>
+              <w:rPr>
+                <w:rFonts w:ascii="Courier New" w:eastAsia="Courier New" w:hAnsi="Courier New" w:cs="Courier New"/>
+                <w:sz w:val="20"/>
+                <w:szCs w:val="20"/>
+              </w:rPr>
+            </w:pPr>
+            <w:r>
+              <w:rPr>
+                <w:rFonts w:ascii="Courier New" w:eastAsia="Courier New" w:hAnsi="Courier New" w:cs="Courier New"/>
+                <w:sz w:val="20"/>
+                <w:szCs w:val="20"/>
+              </w:rPr>
+              <w:t>VUELO</w:t>
+            </w:r>
+          </w:p>
+        </w:tc>
+        <w:tc>
+          <w:tcPr>
+            <w:tcW w:w="425" w:type="dxa"/>
+            <w:tcBorders>
+              <w:top w:val="single" w:sz="6" w:space="0" w:color="000000"/>
+              <w:left w:val="single" w:sz="6" w:space="0" w:color="000000"/>
+              <w:bottom w:val="single" w:sz="6" w:space="0" w:color="000000"/>
+              <w:right w:val="single" w:sz="4" w:space="0" w:color="000000"/>
+            </w:tcBorders>
+          </w:tcPr>
+          <w:p>
+            <w:pPr>
+              <w:jc w:val="center"/>
+              <w:rPr>
+                <w:rFonts w:ascii="Courier New" w:eastAsia="Courier New" w:hAnsi="Courier New" w:cs="Courier New"/>
+                <w:b/>
+                <w:sz w:val="20"/>
+                <w:szCs w:val="20"/>
+              </w:rPr>
+            </w:pPr>
+            <w:r>
+              <w:rPr>
+                <w:rFonts w:ascii="Courier New" w:eastAsia="Courier New" w:hAnsi="Courier New" w:cs="Courier New"/>
+                <w:b/>
+                <w:sz w:val="20"/>
+                <w:szCs w:val="20"/>
+              </w:rPr>
+              <w:t>x</w:t>
+            </w:r>
+          </w:p>
+        </w:tc>
+      </w:tr>
+      <w:tr>
+        <w:tc>
+          <w:tcPr>
+            <w:tcW w:w="2335" w:type="dxa"/>
+            <w:tcBorders>
+              <w:top w:val="single" w:sz="6" w:space="0" w:color="000000"/>
+              <w:left w:val="single" w:sz="4" w:space="0" w:color="000000"/>
+              <w:bottom w:val="single" w:sz="6" w:space="0" w:color="000000"/>
+              <w:right w:val="single" w:sz="6" w:space="0" w:color="000000"/>
+            </w:tcBorders>
+          </w:tcPr>
+          <w:p>
+            <w:pPr>
+              <w:rPr>
+                <w:rFonts w:ascii="Courier New" w:eastAsia="Courier New" w:hAnsi="Courier New" w:cs="Courier New"/>
+                <w:sz w:val="20"/>
+                <w:szCs w:val="20"/>
+              </w:rPr>
+            </w:pPr>
+            <w:r>
+              <w:rPr>
+                <w:rFonts w:ascii="Courier New" w:eastAsia="Courier New" w:hAnsi="Courier New" w:cs="Courier New"/>
+                <w:sz w:val="20"/>
+                <w:szCs w:val="20"/>
+              </w:rPr>
+              <w:t>SECCION</w:t>
+            </w:r>
+          </w:p>
+        </w:tc>
+        <w:tc>
+          <w:tcPr>
+            <w:tcW w:w="284" w:type="dxa"/>
+            <w:tcBorders>
+              <w:top w:val="single" w:sz="6" w:space="0" w:color="000000"/>
+              <w:left w:val="single" w:sz="6" w:space="0" w:color="000000"/>
+              <w:bottom w:val="single" w:sz="6" w:space="0" w:color="000000"/>
+              <w:right w:val="single" w:sz="6" w:space="0" w:color="000000"/>
+            </w:tcBorders>
+          </w:tcPr>
+          <w:p>
+            <w:pPr>
+              <w:jc w:val="center"/>
+              <w:rPr>
+                <w:rFonts w:ascii="Courier New" w:eastAsia="Courier New" w:hAnsi="Courier New" w:cs="Courier New"/>
+                <w:sz w:val="20"/>
+                <w:szCs w:val="20"/>
+              </w:rPr>
+            </w:pPr>
+            <w:r>
+              <w:rPr>
+                <w:rFonts w:ascii="Courier New" w:eastAsia="Courier New" w:hAnsi="Courier New" w:cs="Courier New"/>
+                <w:sz w:val="20"/>
+                <w:szCs w:val="20"/>
+              </w:rPr>
+              <w:t>V</w:t>
+            </w:r>
+          </w:p>
+        </w:tc>
+        <w:tc>
+          <w:tcPr>
+            <w:tcW w:w="708" w:type="dxa"/>
+            <w:tcBorders>
+              <w:top w:val="single" w:sz="6" w:space="0" w:color="000000"/>
+              <w:left w:val="single" w:sz="6" w:space="0" w:color="000000"/>
+              <w:bottom w:val="single" w:sz="6" w:space="0" w:color="000000"/>
+              <w:right w:val="single" w:sz="6" w:space="0" w:color="000000"/>
+            </w:tcBorders>
+          </w:tcPr>
+          <w:p>
+            <w:pPr>
+              <w:jc w:val="center"/>
+              <w:rPr>
+                <w:rFonts w:ascii="Courier New" w:eastAsia="Courier New" w:hAnsi="Courier New" w:cs="Courier New"/>
+                <w:sz w:val="20"/>
+                <w:szCs w:val="20"/>
+              </w:rPr>
+            </w:pPr>
+            <w:r>
+              <w:rPr>
+                <w:rFonts w:ascii="Courier New" w:eastAsia="Courier New" w:hAnsi="Courier New" w:cs="Courier New"/>
+                <w:sz w:val="20"/>
+                <w:szCs w:val="20"/>
+              </w:rPr>
+              <w:t>50</w:t>
+            </w:r>
+          </w:p>
+        </w:tc>
+        <w:tc>
+          <w:tcPr>
+            <w:tcW w:w="3544" w:type="dxa"/>
+            <w:tcBorders>
+              <w:top w:val="single" w:sz="6" w:space="0" w:color="000000"/>
+              <w:left w:val="single" w:sz="6" w:space="0" w:color="000000"/>
+              <w:bottom w:val="single" w:sz="6" w:space="0" w:color="000000"/>
+              <w:right w:val="single" w:sz="6" w:space="0" w:color="000000"/>
+            </w:tcBorders>
+          </w:tcPr>
+          <w:p>
+            <w:pPr>
+              <w:rPr>
+                <w:rFonts w:ascii="Courier New" w:eastAsia="Courier New" w:hAnsi="Courier New" w:cs="Courier New"/>
+                <w:sz w:val="20"/>
+                <w:szCs w:val="20"/>
+              </w:rPr>
+            </w:pPr>
+            <w:r>
+              <w:rPr>
+                <w:rFonts w:ascii="Courier New" w:eastAsia="Courier New" w:hAnsi="Courier New" w:cs="Courier New"/>
+                <w:sz w:val="20"/>
+                <w:szCs w:val="20"/>
+              </w:rPr>
+              <w:t>Sección/clase del pasaje</w:t>
+            </w:r>
+          </w:p>
+        </w:tc>
+        <w:tc>
+          <w:tcPr>
+            <w:tcW w:w="425" w:type="dxa"/>
+            <w:tcBorders>
+              <w:top w:val="single" w:sz="6" w:space="0" w:color="000000"/>
+              <w:left w:val="single" w:sz="6" w:space="0" w:color="000000"/>
+              <w:bottom w:val="single" w:sz="6" w:space="0" w:color="000000"/>
+              <w:right w:val="single" w:sz="6" w:space="0" w:color="000000"/>
+            </w:tcBorders>
+          </w:tcPr>
+          <w:p>
+            <w:pPr>
+              <w:rPr>
+                <w:rFonts w:ascii="Courier New" w:eastAsia="Courier New" w:hAnsi="Courier New" w:cs="Courier New"/>
+                <w:b/>
+                <w:sz w:val="20"/>
+                <w:szCs w:val="20"/>
+              </w:rPr>
+            </w:pPr>
+          </w:p>
+        </w:tc>
+        <w:tc>
+          <w:tcPr>
+            <w:tcW w:w="426" w:type="dxa"/>
+            <w:tcBorders>
+              <w:top w:val="single" w:sz="6" w:space="0" w:color="000000"/>
+              <w:left w:val="single" w:sz="6" w:space="0" w:color="000000"/>
+              <w:bottom w:val="single" w:sz="6" w:space="0" w:color="000000"/>
+              <w:right w:val="single" w:sz="6" w:space="0" w:color="000000"/>
+            </w:tcBorders>
+          </w:tcPr>
+          <w:p>
+            <w:pPr>
+              <w:jc w:val="center"/>
+              <w:rPr>
+                <w:rFonts w:ascii="Courier New" w:eastAsia="Courier New" w:hAnsi="Courier New" w:cs="Courier New"/>
+                <w:b/>
+                <w:sz w:val="20"/>
+                <w:szCs w:val="20"/>
+              </w:rPr>
+            </w:pPr>
+          </w:p>
+        </w:tc>
+        <w:tc>
+          <w:tcPr>
+            <w:tcW w:w="1417" w:type="dxa"/>
+            <w:tcBorders>
+              <w:top w:val="single" w:sz="6" w:space="0" w:color="000000"/>
+              <w:left w:val="single" w:sz="6" w:space="0" w:color="000000"/>
+              <w:bottom w:val="single" w:sz="6" w:space="0" w:color="000000"/>
+              <w:right w:val="single" w:sz="6" w:space="0" w:color="000000"/>
+            </w:tcBorders>
+          </w:tcPr>
+          <w:p>
+            <w:pPr>
+              <w:rPr>
+                <w:rFonts w:ascii="Courier New" w:eastAsia="Courier New" w:hAnsi="Courier New" w:cs="Courier New"/>
+                <w:sz w:val="20"/>
+                <w:szCs w:val="20"/>
+              </w:rPr>
+            </w:pPr>
+          </w:p>
+        </w:tc>
+        <w:tc>
+          <w:tcPr>
+            <w:tcW w:w="425" w:type="dxa"/>
+            <w:tcBorders>
+              <w:top w:val="single" w:sz="6" w:space="0" w:color="000000"/>
+              <w:left w:val="single" w:sz="6" w:space="0" w:color="000000"/>
+              <w:bottom w:val="single" w:sz="6" w:space="0" w:color="000000"/>
+              <w:right w:val="single" w:sz="4" w:space="0" w:color="000000"/>
+            </w:tcBorders>
+          </w:tcPr>
+          <w:p>
+            <w:pPr>
+              <w:jc w:val="center"/>
+              <w:rPr>
+                <w:rFonts w:ascii="Courier New" w:eastAsia="Courier New" w:hAnsi="Courier New" w:cs="Courier New"/>
+                <w:b/>
+                <w:sz w:val="20"/>
+                <w:szCs w:val="20"/>
+              </w:rPr>
+            </w:pPr>
+            <w:r>
+              <w:rPr>
+                <w:rFonts w:ascii="Courier New" w:eastAsia="Courier New" w:hAnsi="Courier New" w:cs="Courier New"/>
+                <w:b/>
+                <w:sz w:val="20"/>
+                <w:szCs w:val="20"/>
+              </w:rPr>
+              <w:t>x</w:t>
+            </w:r>
+          </w:p>
+        </w:tc>
+      </w:tr>
+      <w:tr>
+        <w:tc>
+          <w:tcPr>
+            <w:tcW w:w="2335" w:type="dxa"/>
+            <w:tcBorders>
+              <w:top w:val="single" w:sz="6" w:space="0" w:color="000000"/>
+              <w:left w:val="single" w:sz="4" w:space="0" w:color="000000"/>
+              <w:bottom w:val="single" w:sz="6" w:space="0" w:color="000000"/>
+              <w:right w:val="single" w:sz="6" w:space="0" w:color="000000"/>
+            </w:tcBorders>
+          </w:tcPr>
+          <w:p>
+            <w:pPr>
+              <w:rPr>
+                <w:rFonts w:ascii="Courier New" w:eastAsia="Courier New" w:hAnsi="Courier New" w:cs="Courier New"/>
+                <w:sz w:val="20"/>
+                <w:szCs w:val="20"/>
+              </w:rPr>
+            </w:pPr>
+            <w:r>
+              <w:rPr>
+                <w:rFonts w:ascii="Courier New" w:eastAsia="Courier New" w:hAnsi="Courier New" w:cs="Courier New"/>
+                <w:sz w:val="20"/>
+                <w:szCs w:val="20"/>
+              </w:rPr>
+              <w:t>COSTO</w:t>
+            </w:r>
+          </w:p>
+        </w:tc>
+        <w:tc>
+          <w:tcPr>
+            <w:tcW w:w="284" w:type="dxa"/>
+            <w:tcBorders>
+              <w:top w:val="single" w:sz="6" w:space="0" w:color="000000"/>
+              <w:left w:val="single" w:sz="6" w:space="0" w:color="000000"/>
+              <w:bottom w:val="single" w:sz="6" w:space="0" w:color="000000"/>
+              <w:right w:val="single" w:sz="6" w:space="0" w:color="000000"/>
+            </w:tcBorders>
+          </w:tcPr>
+          <w:p>
+            <w:pPr>
+              <w:jc w:val="center"/>
+              <w:rPr>
+                <w:rFonts w:ascii="Courier New" w:eastAsia="Courier New" w:hAnsi="Courier New" w:cs="Courier New"/>
+                <w:sz w:val="20"/>
+                <w:szCs w:val="20"/>
+              </w:rPr>
+            </w:pPr>
+            <w:r>
+              <w:rPr>
+                <w:rFonts w:ascii="Courier New" w:eastAsia="Courier New" w:hAnsi="Courier New" w:cs="Courier New"/>
+                <w:sz w:val="20"/>
+                <w:szCs w:val="20"/>
+              </w:rPr>
+              <w:t>N</w:t>
+            </w:r>
+          </w:p>
+        </w:tc>
+        <w:tc>
+          <w:tcPr>
+            <w:tcW w:w="708" w:type="dxa"/>
+            <w:tcBorders>
+              <w:top w:val="single" w:sz="6" w:space="0" w:color="000000"/>
+              <w:left w:val="single" w:sz="6" w:space="0" w:color="000000"/>
+              <w:bottom w:val="single" w:sz="6" w:space="0" w:color="000000"/>
+              <w:right w:val="single" w:sz="6" w:space="0" w:color="000000"/>
+            </w:tcBorders>
+          </w:tcPr>
+          <w:p>
+            <w:pPr>
+              <w:jc w:val="center"/>
+              <w:rPr>
+                <w:rFonts w:ascii="Courier New" w:eastAsia="Courier New" w:hAnsi="Courier New" w:cs="Courier New"/>
+                <w:sz w:val="20"/>
+                <w:szCs w:val="20"/>
+              </w:rPr>
+            </w:pPr>
+            <w:r>
+              <w:rPr>
+                <w:rFonts w:ascii="Courier New" w:eastAsia="Courier New" w:hAnsi="Courier New" w:cs="Courier New"/>
+                <w:sz w:val="20"/>
+                <w:szCs w:val="20"/>
+              </w:rPr>
+              <w:t>12.2</w:t>
+            </w:r>
+          </w:p>
+        </w:tc>
+        <w:tc>
+          <w:tcPr>
+            <w:tcW w:w="3544" w:type="dxa"/>
+            <w:tcBorders>
+              <w:top w:val="single" w:sz="6" w:space="0" w:color="000000"/>
+              <w:left w:val="single" w:sz="6" w:space="0" w:color="000000"/>
+              <w:bottom w:val="single" w:sz="6" w:space="0" w:color="000000"/>
+              <w:right w:val="single" w:sz="6" w:space="0" w:color="000000"/>
+            </w:tcBorders>
+          </w:tcPr>
+          <w:p>
+            <w:pPr>
+              <w:rPr>
+                <w:rFonts w:ascii="Courier New" w:eastAsia="Courier New" w:hAnsi="Courier New" w:cs="Courier New"/>
+                <w:sz w:val="20"/>
+                <w:szCs w:val="20"/>
+              </w:rPr>
+            </w:pPr>
+            <w:r>
+              <w:rPr>
+                <w:rFonts w:ascii="Courier New" w:eastAsia="Courier New" w:hAnsi="Courier New" w:cs="Courier New"/>
+                <w:sz w:val="20"/>
+                <w:szCs w:val="20"/>
+              </w:rPr>
+              <w:t>Costo del pasaje</w:t>
+            </w:r>
+          </w:p>
+        </w:tc>
+        <w:tc>
+          <w:tcPr>
+            <w:tcW w:w="425" w:type="dxa"/>
+            <w:tcBorders>
+              <w:top w:val="single" w:sz="6" w:space="0" w:color="000000"/>
+              <w:left w:val="single" w:sz="6" w:space="0" w:color="000000"/>
+              <w:bottom w:val="single" w:sz="6" w:space="0" w:color="000000"/>
+              <w:right w:val="single" w:sz="6" w:space="0" w:color="000000"/>
+            </w:tcBorders>
+          </w:tcPr>
+          <w:p>
+            <w:pPr>
+              <w:jc w:val="center"/>
+              <w:rPr>
+                <w:rFonts w:ascii="Courier New" w:eastAsia="Courier New" w:hAnsi="Courier New" w:cs="Courier New"/>
+                <w:b/>
+                <w:sz w:val="20"/>
+                <w:szCs w:val="20"/>
+              </w:rPr>
+            </w:pPr>
+          </w:p>
+        </w:tc>
+        <w:tc>
+          <w:tcPr>
+            <w:tcW w:w="426" w:type="dxa"/>
+            <w:tcBorders>
+              <w:top w:val="single" w:sz="6" w:space="0" w:color="000000"/>
+              <w:left w:val="single" w:sz="6" w:space="0" w:color="000000"/>
+              <w:bottom w:val="single" w:sz="6" w:space="0" w:color="000000"/>
+              <w:right w:val="single" w:sz="6" w:space="0" w:color="000000"/>
+            </w:tcBorders>
+          </w:tcPr>
+          <w:p>
+            <w:pPr>
+              <w:jc w:val="center"/>
+              <w:rPr>
+                <w:rFonts w:ascii="Courier New" w:eastAsia="Courier New" w:hAnsi="Courier New" w:cs="Courier New"/>
+                <w:b/>
+                <w:sz w:val="20"/>
+                <w:szCs w:val="20"/>
+              </w:rPr>
+            </w:pPr>
+          </w:p>
+        </w:tc>
+        <w:tc>
+          <w:tcPr>
+            <w:tcW w:w="1417" w:type="dxa"/>
+            <w:tcBorders>
+              <w:top w:val="single" w:sz="6" w:space="0" w:color="000000"/>
+              <w:left w:val="single" w:sz="6" w:space="0" w:color="000000"/>
+              <w:bottom w:val="single" w:sz="6" w:space="0" w:color="000000"/>
+              <w:right w:val="single" w:sz="6" w:space="0" w:color="000000"/>
+            </w:tcBorders>
+          </w:tcPr>
+          <w:p>
+            <w:pPr>
+              <w:rPr>
+                <w:rFonts w:ascii="Courier New" w:eastAsia="Courier New" w:hAnsi="Courier New" w:cs="Courier New"/>
+                <w:sz w:val="20"/>
+                <w:szCs w:val="20"/>
+              </w:rPr>
+            </w:pPr>
+          </w:p>
+        </w:tc>
+        <w:tc>
+          <w:tcPr>
+            <w:tcW w:w="425" w:type="dxa"/>
+            <w:tcBorders>
+              <w:top w:val="single" w:sz="6" w:space="0" w:color="000000"/>
+              <w:left w:val="single" w:sz="6" w:space="0" w:color="000000"/>
+              <w:bottom w:val="single" w:sz="6" w:space="0" w:color="000000"/>
+              <w:right w:val="single" w:sz="4" w:space="0" w:color="000000"/>
+            </w:tcBorders>
+          </w:tcPr>
+          <w:p>
+            <w:pPr>
+              <w:jc w:val="center"/>
+              <w:rPr>
+                <w:rFonts w:ascii="Courier New" w:eastAsia="Courier New" w:hAnsi="Courier New" w:cs="Courier New"/>
+                <w:b/>
+                <w:sz w:val="20"/>
+                <w:szCs w:val="20"/>
+              </w:rPr>
+            </w:pPr>
+            <w:r>
+              <w:rPr>
+                <w:rFonts w:ascii="Courier New" w:eastAsia="Courier New" w:hAnsi="Courier New" w:cs="Courier New"/>
+                <w:b/>
+                <w:sz w:val="20"/>
+                <w:szCs w:val="20"/>
+              </w:rPr>
+              <w:t>x</w:t>
+            </w:r>
+          </w:p>
+        </w:tc>
+      </w:tr>
+    </w:tbl>
+    <w:p/>
+    <w:p>
+      <w:pPr>
+        <w:rPr>
+          <w:sz w:val="18"/>
+          <w:szCs w:val="18"/>
+        </w:rPr>
+      </w:pPr>
+      <w:r>
+        <w:rPr>
+          <w:sz w:val="18"/>
+          <w:szCs w:val="18"/>
+        </w:rPr>
+        <w:t>Ejemplos de registros:</w:t>
+      </w:r>
+    </w:p>
+    <w:p>
+      <w:pPr>
+        <w:rPr>
+          <w:sz w:val="18"/>
+          <w:szCs w:val="18"/>
+        </w:rPr>
+      </w:pPr>
+    </w:p>
+    <w:p>
+      <w:pPr>
+        <w:rPr>
+          <w:sz w:val="18"/>
+          <w:szCs w:val="18"/>
+        </w:rPr>
+      </w:pPr>
+      <w:r>
+        <w:rPr>
+          <w:sz w:val="18"/>
+          <w:szCs w:val="18"/>
+        </w:rPr>
+        <w:t>1 – 1 –</w:t>
+      </w:r>
+      <w:r>
+        <w:rPr>
+          <w:sz w:val="18"/>
+          <w:szCs w:val="18"/>
+        </w:rPr>
+        <w:t xml:space="preserve"> 1</w:t>
+      </w:r>
+      <w:r>
+        <w:rPr>
+          <w:sz w:val="18"/>
+          <w:szCs w:val="18"/>
+        </w:rPr>
+        <w:t xml:space="preserve">“First </w:t>
+      </w:r>
+      <w:proofErr w:type="spellStart"/>
+      <w:r>
+        <w:rPr>
+          <w:sz w:val="18"/>
+          <w:szCs w:val="18"/>
+        </w:rPr>
+        <w:t>Class</w:t>
+      </w:r>
+      <w:proofErr w:type="spellEnd"/>
+      <w:r>
+        <w:rPr>
+          <w:sz w:val="18"/>
+          <w:szCs w:val="18"/>
+        </w:rPr>
+        <w:t>” – 1500</w:t>
+      </w:r>
+      <w:r>
+        <w:rPr>
+          <w:sz w:val="18"/>
+          <w:szCs w:val="18"/>
+        </w:rPr>
+        <w:t>.00</w:t>
+      </w:r>
+    </w:p>
+    <w:p>
+      <w:pPr>
+        <w:rPr>
+          <w:sz w:val="18"/>
+          <w:szCs w:val="18"/>
+        </w:rPr>
+      </w:pPr>
+      <w:r>
+        <w:rPr>
+          <w:sz w:val="18"/>
+          <w:szCs w:val="18"/>
+        </w:rPr>
+        <w:t>2 – 2 –</w:t>
+      </w:r>
+      <w:r>
+        <w:rPr>
+          <w:sz w:val="18"/>
+          <w:szCs w:val="18"/>
+        </w:rPr>
+        <w:t xml:space="preserve"> 3</w:t>
+      </w:r>
+      <w:r>
+        <w:rPr>
+          <w:sz w:val="18"/>
+          <w:szCs w:val="18"/>
+        </w:rPr>
+        <w:t xml:space="preserve">“First </w:t>
+      </w:r>
+      <w:proofErr w:type="spellStart"/>
+      <w:r>
+        <w:rPr>
+          <w:sz w:val="18"/>
+          <w:szCs w:val="18"/>
+        </w:rPr>
+        <w:t>Class</w:t>
+      </w:r>
+      <w:proofErr w:type="spellEnd"/>
+      <w:r>
+        <w:rPr>
+          <w:sz w:val="18"/>
+          <w:szCs w:val="18"/>
+        </w:rPr>
+        <w:t>” – 4200</w:t>
+      </w:r>
+      <w:r>
+        <w:rPr>
+          <w:sz w:val="18"/>
+          <w:szCs w:val="18"/>
+        </w:rPr>
+        <w:t>.00</w:t>
+      </w:r>
+    </w:p>
+    <w:p>
+      <w:pPr>
+        <w:jc w:val="both"/>
+      </w:pPr>
+    </w:p>
+    <w:p>
+      <w:pPr>
+        <w:jc w:val="both"/>
+      </w:pPr>
+    </w:p>
+    <w:p>
+      <w:pPr>
+        <w:jc w:val="both"/>
+      </w:pPr>
+    </w:p>
+    <w:p>
+      <w:pPr>
+        <w:jc w:val="both"/>
+      </w:pPr>
+    </w:p>
+    <w:p>
+      <w:pPr>
+        <w:jc w:val="both"/>
+      </w:pPr>
+    </w:p>
+    <w:p>
+      <w:pPr>
+        <w:jc w:val="both"/>
+      </w:pPr>
+    </w:p>
+    <w:p>
+      <w:pPr>
+        <w:jc w:val="both"/>
+      </w:pPr>
+    </w:p>
+    <w:p>
+      <w:pPr>
+        <w:jc w:val="both"/>
+      </w:pPr>
+    </w:p>
+    <w:p>
+      <w:pPr>
+        <w:jc w:val="both"/>
+      </w:pPr>
+    </w:p>
     <w:p>
       <w:pPr>
         <w:jc w:val="both"/>
@@ -7746,6 +11230,7 @@
                 <w:sz w:val="20"/>
                 <w:szCs w:val="20"/>
               </w:rPr>
+              <w:lastRenderedPageBreak/>
               <w:t>TABLA</w:t>
             </w:r>
           </w:p>
@@ -11217,7 +14702,7 @@
 </file>
 
 <file path=word/numbering.xml><?xml version="1.0" encoding="utf-8"?>
-<w:numbering xmlns:wpc="http://schemas.microsoft.com/office/word/2010/wordprocessingCanvas" xmlns:cx="http://schemas.microsoft.com/office/drawing/2014/chartex" xmlns:cx1="http://schemas.microsoft.com/office/drawing/2015/9/8/chartex" xmlns:cx2="http://schemas.microsoft.com/office/drawing/2015/10/21/chartex" xmlns:cx3="http://schemas.microsoft.com/office/drawing/2016/5/9/chartex" xmlns:cx4="http://schemas.microsoft.com/office/drawing/2016/5/10/chartex" xmlns:cx5="http://schemas.microsoft.com/office/drawing/2016/5/11/chartex" xmlns:cx6="http://schemas.microsoft.com/office/drawing/2016/5/12/chartex" xmlns:cx7="http://schemas.microsoft.com/office/drawing/2016/5/13/chartex" xmlns:cx8="http://schemas.microsoft.com/office/drawing/2016/5/14/chartex" xmlns:mc="http://schemas.openxmlformats.org/markup-compatibility/2006" xmlns:aink="http://schemas.microsoft.com/office/drawing/2016/ink" xmlns:am3d="http://schemas.microsoft.com/office/drawing/2017/model3d" xmlns:o="urn:schemas-microsoft-com:office:office" xmlns:r="http://schemas.openxmlformats.org/officeDocument/2006/relationships" xmlns:m="http://schemas.openxmlformats.org/officeDocument/2006/math" xmlns:v="urn:schemas-microsoft-com:vml" xmlns:wp14="http://schemas.microsoft.com/office/word/2010/wordprocessingDrawing" xmlns:wp="http://schemas.openxmlformats.org/drawingml/2006/wordprocessingDrawing" xmlns:w10="urn:schemas-microsoft-com:office:word" xmlns:w="http://schemas.openxmlformats.org/wordprocessingml/2006/main" xmlns:w14="http://schemas.microsoft.com/office/word/2010/wordml" xmlns:w15="http://schemas.microsoft.com/office/word/2012/wordml" xmlns:w16cex="http://schemas.microsoft.com/office/word/2018/wordml/cex" xmlns:w16cid="http://schemas.microsoft.com/office/word/2016/wordml/cid" xmlns:w16="http://schemas.microsoft.com/office/word/2018/wordml" xmlns:w16sdtdh="http://schemas.microsoft.com/office/word/2020/wordml/sdtdatahash" xmlns:w16se="http://schemas.microsoft.com/office/word/2015/wordml/symex" xmlns:wpg="http://schemas.microsoft.com/office/word/2010/wordprocessingGroup" xmlns:wpi="http://schemas.microsoft.com/office/word/2010/wordprocessingInk" xmlns:wne="http://schemas.microsoft.com/office/word/2006/wordml" xmlns:wps="http://schemas.microsoft.com/office/word/2010/wordprocessingShape" mc:Ignorable="w14 w15 w16se w16cid w16 w16cex w16sdtdh wp14">
+<w:numbering xmlns:wpc="http://schemas.microsoft.com/office/word/2010/wordprocessingCanvas" xmlns:cx="http://schemas.microsoft.com/office/drawing/2014/chartex" xmlns:cx1="http://schemas.microsoft.com/office/drawing/2015/9/8/chartex" xmlns:cx2="http://schemas.microsoft.com/office/drawing/2015/10/21/chartex" xmlns:cx3="http://schemas.microsoft.com/office/drawing/2016/5/9/chartex" xmlns:cx4="http://schemas.microsoft.com/office/drawing/2016/5/10/chartex" xmlns:cx5="http://schemas.microsoft.com/office/drawing/2016/5/11/chartex" xmlns:cx6="http://schemas.microsoft.com/office/drawing/2016/5/12/chartex" xmlns:cx7="http://schemas.microsoft.com/office/drawing/2016/5/13/chartex" xmlns:cx8="http://schemas.microsoft.com/office/drawing/2016/5/14/chartex" xmlns:mc="http://schemas.openxmlformats.org/markup-compatibility/2006" xmlns:aink="http://schemas.microsoft.com/office/drawing/2016/ink" xmlns:am3d="http://schemas.microsoft.com/office/drawing/2017/model3d" xmlns:o="urn:schemas-microsoft-com:office:office" xmlns:oel="http://schemas.microsoft.com/office/2019/extlst" xmlns:r="http://schemas.openxmlformats.org/officeDocument/2006/relationships" xmlns:m="http://schemas.openxmlformats.org/officeDocument/2006/math" xmlns:v="urn:schemas-microsoft-com:vml" xmlns:wp14="http://schemas.microsoft.com/office/word/2010/wordprocessingDrawing" xmlns:wp="http://schemas.openxmlformats.org/drawingml/2006/wordprocessingDrawing" xmlns:w10="urn:schemas-microsoft-com:office:word" xmlns:w="http://schemas.openxmlformats.org/wordprocessingml/2006/main" xmlns:w14="http://schemas.microsoft.com/office/word/2010/wordml" xmlns:w15="http://schemas.microsoft.com/office/word/2012/wordml" xmlns:w16cex="http://schemas.microsoft.com/office/word/2018/wordml/cex" xmlns:w16cid="http://schemas.microsoft.com/office/word/2016/wordml/cid" xmlns:w16="http://schemas.microsoft.com/office/word/2018/wordml" xmlns:w16du="http://schemas.microsoft.com/office/word/2023/wordml/word16du" xmlns:w16sdtdh="http://schemas.microsoft.com/office/word/2020/wordml/sdtdatahash" xmlns:w16sdtfl="http://schemas.microsoft.com/office/word/2024/wordml/sdtformatlock" xmlns:w16se="http://schemas.microsoft.com/office/word/2015/wordml/symex" xmlns:wpg="http://schemas.microsoft.com/office/word/2010/wordprocessingGroup" xmlns:wpi="http://schemas.microsoft.com/office/word/2010/wordprocessingInk" xmlns:wne="http://schemas.microsoft.com/office/word/2006/wordml" xmlns:wps="http://schemas.microsoft.com/office/word/2010/wordprocessingShape" mc:Ignorable="w14 w15 w16se w16cid w16 w16cex w16sdtdh w16sdtfl w16du wp14">
   <w:abstractNum w:abstractNumId="0" w15:restartNumberingAfterBreak="0">
     <w:nsid w:val="43746F33"/>
     <w:multiLevelType w:val="hybridMultilevel"/>
@@ -11308,14 +14793,14 @@
       </w:pPr>
     </w:lvl>
   </w:abstractNum>
-  <w:num w:numId="1">
+  <w:num w:numId="1" w16cid:durableId="1748114883">
     <w:abstractNumId w:val="0"/>
   </w:num>
 </w:numbering>
 </file>
 
 <file path=word/styles.xml><?xml version="1.0" encoding="utf-8"?>
-<w:styles xmlns:mc="http://schemas.openxmlformats.org/markup-compatibility/2006" xmlns:r="http://schemas.openxmlformats.org/officeDocument/2006/relationships" xmlns:w="http://schemas.openxmlformats.org/wordprocessingml/2006/main" xmlns:w14="http://schemas.microsoft.com/office/word/2010/wordml" xmlns:w15="http://schemas.microsoft.com/office/word/2012/wordml" xmlns:w16cex="http://schemas.microsoft.com/office/word/2018/wordml/cex" xmlns:w16cid="http://schemas.microsoft.com/office/word/2016/wordml/cid" xmlns:w16="http://schemas.microsoft.com/office/word/2018/wordml" xmlns:w16sdtdh="http://schemas.microsoft.com/office/word/2020/wordml/sdtdatahash" xmlns:w16se="http://schemas.microsoft.com/office/word/2015/wordml/symex" mc:Ignorable="w14 w15 w16se w16cid w16 w16cex w16sdtdh">
+<w:styles xmlns:mc="http://schemas.openxmlformats.org/markup-compatibility/2006" xmlns:r="http://schemas.openxmlformats.org/officeDocument/2006/relationships" xmlns:w="http://schemas.openxmlformats.org/wordprocessingml/2006/main" xmlns:w14="http://schemas.microsoft.com/office/word/2010/wordml" xmlns:w15="http://schemas.microsoft.com/office/word/2012/wordml" xmlns:w16cex="http://schemas.microsoft.com/office/word/2018/wordml/cex" xmlns:w16cid="http://schemas.microsoft.com/office/word/2016/wordml/cid" xmlns:w16="http://schemas.microsoft.com/office/word/2018/wordml" xmlns:w16du="http://schemas.microsoft.com/office/word/2023/wordml/word16du" xmlns:w16sdtdh="http://schemas.microsoft.com/office/word/2020/wordml/sdtdatahash" xmlns:w16sdtfl="http://schemas.microsoft.com/office/word/2024/wordml/sdtformatlock" xmlns:w16se="http://schemas.microsoft.com/office/word/2015/wordml/symex" mc:Ignorable="w14 w15 w16se w16cid w16 w16cex w16sdtdh w16sdtfl w16du">
   <w:docDefaults>
     <w:rPrDefault>
       <w:rPr>
@@ -11825,6 +15310,7 @@
   <w:style w:type="character" w:default="1" w:styleId="Fuentedeprrafopredeter">
     <w:name w:val="Default Paragraph Font"/>
     <w:uiPriority w:val="1"/>
+    <w:semiHidden/>
     <w:unhideWhenUsed/>
   </w:style>
   <w:style w:type="table" w:default="1" w:styleId="Tablanormal">

</xml_diff>